<commit_message>
RNP1 Protokoll nach Abgabe
</commit_message>
<xml_diff>
--- a/Rechnernetze/Praktikum 1/RN_Praktikum1.docx
+++ b/Rechnernetze/Praktikum 1/RN_Praktikum1.docx
@@ -1270,11 +1270,13 @@
           <w:pPr>
             <w:pStyle w:val="Verzeichnis1"/>
             <w:tabs>
-              <w:tab w:val="left" w:pos="440"/>
               <w:tab w:val="right" w:leader="dot" w:pos="9350"/>
             </w:tabs>
             <w:rPr>
               <w:noProof/>
+              <w:sz w:val="22"/>
+              <w:szCs w:val="22"/>
+              <w:lang w:eastAsia="de-DE"/>
             </w:rPr>
           </w:pPr>
           <w:r>
@@ -1286,26 +1288,13 @@
           <w:r>
             <w:fldChar w:fldCharType="separate"/>
           </w:r>
-          <w:hyperlink w:anchor="_Toc383001563" w:history="1">
+          <w:hyperlink w:anchor="_Toc384631336" w:history="1">
             <w:r>
               <w:rPr>
                 <w:rStyle w:val="Hyperlink"/>
                 <w:noProof/>
               </w:rPr>
-              <w:t>2</w:t>
-            </w:r>
-            <w:r>
-              <w:rPr>
-                <w:noProof/>
-              </w:rPr>
-              <w:tab/>
-            </w:r>
-            <w:r>
-              <w:rPr>
-                <w:rStyle w:val="Hyperlink"/>
-                <w:noProof/>
-              </w:rPr>
-              <w:t>Überschrift</w:t>
+              <w:t>Werkzeuge zur Arbeit mit Netzwerken</w:t>
             </w:r>
             <w:r>
               <w:rPr>
@@ -1326,7 +1315,7 @@
                 <w:noProof/>
                 <w:webHidden/>
               </w:rPr>
-              <w:instrText xml:space="preserve"> PAGEREF _Toc383001563 \h </w:instrText>
+              <w:instrText xml:space="preserve"> PAGEREF _Toc384631336 \h </w:instrText>
             </w:r>
             <w:r>
               <w:rPr>
@@ -1358,6 +1347,77 @@
           </w:hyperlink>
         </w:p>
         <w:p>
+          <w:pPr>
+            <w:pStyle w:val="Verzeichnis1"/>
+            <w:tabs>
+              <w:tab w:val="right" w:leader="dot" w:pos="9350"/>
+            </w:tabs>
+            <w:rPr>
+              <w:noProof/>
+              <w:sz w:val="22"/>
+              <w:szCs w:val="22"/>
+              <w:lang w:eastAsia="de-DE"/>
+            </w:rPr>
+          </w:pPr>
+          <w:hyperlink w:anchor="_Toc384631337" w:history="1">
+            <w:r>
+              <w:rPr>
+                <w:rStyle w:val="Hyperlink"/>
+                <w:noProof/>
+              </w:rPr>
+              <w:t>Netzwerkprogrammierung</w:t>
+            </w:r>
+            <w:r>
+              <w:rPr>
+                <w:noProof/>
+                <w:webHidden/>
+              </w:rPr>
+              <w:tab/>
+            </w:r>
+            <w:r>
+              <w:rPr>
+                <w:noProof/>
+                <w:webHidden/>
+              </w:rPr>
+              <w:fldChar w:fldCharType="begin"/>
+            </w:r>
+            <w:r>
+              <w:rPr>
+                <w:noProof/>
+                <w:webHidden/>
+              </w:rPr>
+              <w:instrText xml:space="preserve"> PAGEREF _Toc384631337 \h </w:instrText>
+            </w:r>
+            <w:r>
+              <w:rPr>
+                <w:noProof/>
+                <w:webHidden/>
+              </w:rPr>
+            </w:r>
+            <w:r>
+              <w:rPr>
+                <w:noProof/>
+                <w:webHidden/>
+              </w:rPr>
+              <w:fldChar w:fldCharType="separate"/>
+            </w:r>
+            <w:r>
+              <w:rPr>
+                <w:noProof/>
+                <w:webHidden/>
+              </w:rPr>
+              <w:t>5</w:t>
+            </w:r>
+            <w:r>
+              <w:rPr>
+                <w:noProof/>
+                <w:webHidden/>
+              </w:rPr>
+              <w:fldChar w:fldCharType="end"/>
+            </w:r>
+          </w:hyperlink>
+        </w:p>
+        <w:p>
           <w:r>
             <w:rPr>
               <w:b/>
@@ -1409,9 +1469,11 @@
       <w:pPr>
         <w:pStyle w:val="berschrift1"/>
       </w:pPr>
+      <w:bookmarkStart w:id="0" w:name="_Toc384631336"/>
       <w:r>
         <w:t>Werkzeuge zur Arbeit mit Netzwerken</w:t>
       </w:r>
+      <w:bookmarkEnd w:id="0"/>
     </w:p>
     <w:p/>
     <w:p>
@@ -1597,28 +1659,27 @@
     <w:p>
       <w:pPr>
         <w:pStyle w:val="Listenabsatz"/>
-        <w:spacing w:after="0" w:line="259" w:lineRule="auto"/>
-      </w:pPr>
-      <w:r>
-        <w:t xml:space="preserve">Round Trip Time: (RTT) ping –c 10 –s 1000 </w:t>
-      </w:r>
-      <w:hyperlink r:id="rId10" w:history="1">
-        <w:r>
-          <w:t>www.google.de</w:t>
-        </w:r>
-      </w:hyperlink>
-    </w:p>
-    <w:p>
-      <w:pPr>
         <w:spacing w:after="0"/>
-        <w:ind w:left="720"/>
-      </w:pPr>
-      <w:r>
-        <w:t xml:space="preserve">173.194.113.183 10 </w:t>
-      </w:r>
-      <w:proofErr w:type="spellStart"/>
-      <w:r>
-        <w:t>packets</w:t>
+      </w:pPr>
+      <w:r>
+        <w:rPr>
+          <w:b/>
+        </w:rPr>
+        <w:t>ping -c 10 -s 1000 www.google.de</w:t>
+      </w:r>
+      <w:r>
+        <w:br/>
+        <w:t xml:space="preserve">PING </w:t>
+      </w:r>
+      <w:r>
+        <w:t>www.google.de</w:t>
+      </w:r>
+      <w:r>
+        <w:t xml:space="preserve"> (173.194.113.159) 1000(1028) </w:t>
+      </w:r>
+      <w:proofErr w:type="spellStart"/>
+      <w:r>
+        <w:t>bytes</w:t>
       </w:r>
       <w:proofErr w:type="spellEnd"/>
       <w:r>
@@ -1626,54 +1687,1140 @@
       </w:r>
       <w:proofErr w:type="spellStart"/>
       <w:r>
-        <w:t>transmitted</w:t>
-      </w:r>
-      <w:proofErr w:type="spellEnd"/>
-      <w:r>
-        <w:t xml:space="preserve">, 0 </w:t>
-      </w:r>
-      <w:proofErr w:type="spellStart"/>
-      <w:r>
-        <w:t>recived</w:t>
-      </w:r>
-      <w:proofErr w:type="spellEnd"/>
-      <w:r>
-        <w:t xml:space="preserve">, 100% packet </w:t>
-      </w:r>
-      <w:proofErr w:type="spellStart"/>
-      <w:r>
-        <w:t>loss</w:t>
-      </w:r>
-      <w:proofErr w:type="spellEnd"/>
-      <w:r>
-        <w:t>, time 9010ms</w:t>
-      </w:r>
+        <w:t>of</w:t>
+      </w:r>
+      <w:proofErr w:type="spellEnd"/>
+      <w:r>
+        <w:t xml:space="preserve"> </w:t>
+      </w:r>
+      <w:proofErr w:type="spellStart"/>
+      <w:r>
+        <w:t>data</w:t>
+      </w:r>
+      <w:proofErr w:type="spellEnd"/>
+      <w:r>
+        <w:t>.</w:t>
+      </w:r>
+      <w:r>
+        <w:br/>
+        <w:t xml:space="preserve">1008 </w:t>
+      </w:r>
+      <w:proofErr w:type="spellStart"/>
+      <w:r>
+        <w:t>bytes</w:t>
+      </w:r>
+      <w:proofErr w:type="spellEnd"/>
+      <w:r>
+        <w:t xml:space="preserve"> </w:t>
+      </w:r>
+      <w:proofErr w:type="spellStart"/>
+      <w:r>
+        <w:t>from</w:t>
+      </w:r>
+      <w:proofErr w:type="spellEnd"/>
+      <w:r>
+        <w:t xml:space="preserve"> </w:t>
+      </w:r>
+      <w:r>
+        <w:t>ham02s11-in-f31.1e100.net</w:t>
+      </w:r>
+      <w:r>
+        <w:t xml:space="preserve"> (173.194.113.159): </w:t>
+      </w:r>
+      <w:proofErr w:type="spellStart"/>
+      <w:r>
+        <w:t>icmp_seq</w:t>
+      </w:r>
+      <w:proofErr w:type="spellEnd"/>
+      <w:r>
+        <w:t xml:space="preserve">=1 </w:t>
+      </w:r>
+      <w:proofErr w:type="spellStart"/>
+      <w:r>
+        <w:t>ttl</w:t>
+      </w:r>
+      <w:proofErr w:type="spellEnd"/>
+      <w:r>
+        <w:t xml:space="preserve">=56 time=8.59 </w:t>
+      </w:r>
+      <w:proofErr w:type="spellStart"/>
+      <w:r>
+        <w:t>ms</w:t>
+      </w:r>
+      <w:proofErr w:type="spellEnd"/>
+      <w:r>
+        <w:br/>
+        <w:t xml:space="preserve">1008 </w:t>
+      </w:r>
+      <w:proofErr w:type="spellStart"/>
+      <w:r>
+        <w:t>bytes</w:t>
+      </w:r>
+      <w:proofErr w:type="spellEnd"/>
+      <w:r>
+        <w:t xml:space="preserve"> </w:t>
+      </w:r>
+      <w:proofErr w:type="spellStart"/>
+      <w:r>
+        <w:t>from</w:t>
+      </w:r>
+      <w:proofErr w:type="spellEnd"/>
+      <w:r>
+        <w:t xml:space="preserve"> </w:t>
+      </w:r>
+      <w:r>
+        <w:t>ham02s11-in-f31.1e100.net</w:t>
+      </w:r>
+      <w:r>
+        <w:t xml:space="preserve"> (173.194.113.159): </w:t>
+      </w:r>
+      <w:proofErr w:type="spellStart"/>
+      <w:r>
+        <w:t>icmp_seq</w:t>
+      </w:r>
+      <w:proofErr w:type="spellEnd"/>
+      <w:r>
+        <w:t xml:space="preserve">=2 </w:t>
+      </w:r>
+      <w:proofErr w:type="spellStart"/>
+      <w:r>
+        <w:t>ttl</w:t>
+      </w:r>
+      <w:proofErr w:type="spellEnd"/>
+      <w:r>
+        <w:t xml:space="preserve">=56 time=8.58 </w:t>
+      </w:r>
+      <w:proofErr w:type="spellStart"/>
+      <w:r>
+        <w:t>ms</w:t>
+      </w:r>
+      <w:proofErr w:type="spellEnd"/>
+      <w:r>
+        <w:br/>
+        <w:t xml:space="preserve">1008 </w:t>
+      </w:r>
+      <w:proofErr w:type="spellStart"/>
+      <w:r>
+        <w:t>bytes</w:t>
+      </w:r>
+      <w:proofErr w:type="spellEnd"/>
+      <w:r>
+        <w:t xml:space="preserve"> </w:t>
+      </w:r>
+      <w:proofErr w:type="spellStart"/>
+      <w:r>
+        <w:t>from</w:t>
+      </w:r>
+      <w:proofErr w:type="spellEnd"/>
+      <w:r>
+        <w:t xml:space="preserve"> </w:t>
+      </w:r>
+      <w:r>
+        <w:t>ham02s11-in-f31.1e100.net</w:t>
+      </w:r>
+      <w:r>
+        <w:t xml:space="preserve"> (173.194.113.159): </w:t>
+      </w:r>
+      <w:proofErr w:type="spellStart"/>
+      <w:r>
+        <w:t>icmp_seq</w:t>
+      </w:r>
+      <w:proofErr w:type="spellEnd"/>
+      <w:r>
+        <w:t xml:space="preserve">=3 </w:t>
+      </w:r>
+      <w:proofErr w:type="spellStart"/>
+      <w:r>
+        <w:t>ttl</w:t>
+      </w:r>
+      <w:proofErr w:type="spellEnd"/>
+      <w:r>
+        <w:t xml:space="preserve">=56 time=8.59 </w:t>
+      </w:r>
+      <w:proofErr w:type="spellStart"/>
+      <w:r>
+        <w:t>ms</w:t>
+      </w:r>
+      <w:proofErr w:type="spellEnd"/>
+      <w:r>
+        <w:br/>
+        <w:t xml:space="preserve">1008 </w:t>
+      </w:r>
+      <w:proofErr w:type="spellStart"/>
+      <w:r>
+        <w:t>bytes</w:t>
+      </w:r>
+      <w:proofErr w:type="spellEnd"/>
+      <w:r>
+        <w:t xml:space="preserve"> </w:t>
+      </w:r>
+      <w:proofErr w:type="spellStart"/>
+      <w:r>
+        <w:t>from</w:t>
+      </w:r>
+      <w:proofErr w:type="spellEnd"/>
+      <w:r>
+        <w:t xml:space="preserve"> </w:t>
+      </w:r>
+      <w:r>
+        <w:t>ham02s11-in-f31.1e100.net</w:t>
+      </w:r>
+      <w:r>
+        <w:t xml:space="preserve"> (173.194.113.159): </w:t>
+      </w:r>
+      <w:proofErr w:type="spellStart"/>
+      <w:r>
+        <w:t>icmp_seq</w:t>
+      </w:r>
+      <w:proofErr w:type="spellEnd"/>
+      <w:r>
+        <w:t xml:space="preserve">=4 </w:t>
+      </w:r>
+      <w:proofErr w:type="spellStart"/>
+      <w:r>
+        <w:t>ttl</w:t>
+      </w:r>
+      <w:proofErr w:type="spellEnd"/>
+      <w:r>
+        <w:t xml:space="preserve">=56 time=8.60 </w:t>
+      </w:r>
+      <w:proofErr w:type="spellStart"/>
+      <w:r>
+        <w:t>ms</w:t>
+      </w:r>
+      <w:proofErr w:type="spellEnd"/>
+      <w:r>
+        <w:br/>
+        <w:t xml:space="preserve">1008 </w:t>
+      </w:r>
+      <w:proofErr w:type="spellStart"/>
+      <w:r>
+        <w:t>bytes</w:t>
+      </w:r>
+      <w:proofErr w:type="spellEnd"/>
+      <w:r>
+        <w:t xml:space="preserve"> </w:t>
+      </w:r>
+      <w:proofErr w:type="spellStart"/>
+      <w:r>
+        <w:t>from</w:t>
+      </w:r>
+      <w:proofErr w:type="spellEnd"/>
+      <w:r>
+        <w:t xml:space="preserve"> </w:t>
+      </w:r>
+      <w:r>
+        <w:t>ham02s11-in-f31.1e100.net</w:t>
+      </w:r>
+      <w:r>
+        <w:t xml:space="preserve"> (173.194.113.159): </w:t>
+      </w:r>
+      <w:proofErr w:type="spellStart"/>
+      <w:r>
+        <w:t>icmp_seq</w:t>
+      </w:r>
+      <w:proofErr w:type="spellEnd"/>
+      <w:r>
+        <w:t xml:space="preserve">=5 </w:t>
+      </w:r>
+      <w:proofErr w:type="spellStart"/>
+      <w:r>
+        <w:t>ttl</w:t>
+      </w:r>
+      <w:proofErr w:type="spellEnd"/>
+      <w:r>
+        <w:t xml:space="preserve">=56 time=8.63 </w:t>
+      </w:r>
+      <w:proofErr w:type="spellStart"/>
+      <w:r>
+        <w:t>ms</w:t>
+      </w:r>
+      <w:proofErr w:type="spellEnd"/>
+      <w:r>
+        <w:br/>
+        <w:t xml:space="preserve">1008 </w:t>
+      </w:r>
+      <w:proofErr w:type="spellStart"/>
+      <w:r>
+        <w:t>bytes</w:t>
+      </w:r>
+      <w:proofErr w:type="spellEnd"/>
+      <w:r>
+        <w:t xml:space="preserve"> </w:t>
+      </w:r>
+      <w:proofErr w:type="spellStart"/>
+      <w:r>
+        <w:t>from</w:t>
+      </w:r>
+      <w:proofErr w:type="spellEnd"/>
+      <w:r>
+        <w:t xml:space="preserve"> </w:t>
+      </w:r>
+      <w:r>
+        <w:t>ham02s11-in-f31.1e100.net</w:t>
+      </w:r>
+      <w:r>
+        <w:t xml:space="preserve"> (173.194.113.159): </w:t>
+      </w:r>
+      <w:proofErr w:type="spellStart"/>
+      <w:r>
+        <w:t>icmp_seq</w:t>
+      </w:r>
+      <w:proofErr w:type="spellEnd"/>
+      <w:r>
+        <w:t xml:space="preserve">=6 </w:t>
+      </w:r>
+      <w:proofErr w:type="spellStart"/>
+      <w:r>
+        <w:t>ttl</w:t>
+      </w:r>
+      <w:proofErr w:type="spellEnd"/>
+      <w:r>
+        <w:t xml:space="preserve">=56 time=8.57 </w:t>
+      </w:r>
+      <w:proofErr w:type="spellStart"/>
+      <w:r>
+        <w:t>ms</w:t>
+      </w:r>
+      <w:proofErr w:type="spellEnd"/>
+      <w:r>
+        <w:br/>
+        <w:t xml:space="preserve">1008 </w:t>
+      </w:r>
+      <w:proofErr w:type="spellStart"/>
+      <w:r>
+        <w:t>bytes</w:t>
+      </w:r>
+      <w:proofErr w:type="spellEnd"/>
+      <w:r>
+        <w:t xml:space="preserve"> </w:t>
+      </w:r>
+      <w:proofErr w:type="spellStart"/>
+      <w:r>
+        <w:t>from</w:t>
+      </w:r>
+      <w:proofErr w:type="spellEnd"/>
+      <w:r>
+        <w:t xml:space="preserve"> </w:t>
+      </w:r>
+      <w:r>
+        <w:t>ham02s11-in-f31.1e100.net</w:t>
+      </w:r>
+      <w:r>
+        <w:t xml:space="preserve"> (173.194.113.159): </w:t>
+      </w:r>
+      <w:proofErr w:type="spellStart"/>
+      <w:r>
+        <w:t>icmp_seq</w:t>
+      </w:r>
+      <w:proofErr w:type="spellEnd"/>
+      <w:r>
+        <w:t xml:space="preserve">=7 </w:t>
+      </w:r>
+      <w:proofErr w:type="spellStart"/>
+      <w:r>
+        <w:t>ttl</w:t>
+      </w:r>
+      <w:proofErr w:type="spellEnd"/>
+      <w:r>
+        <w:t xml:space="preserve">=56 time=8.60 </w:t>
+      </w:r>
+      <w:proofErr w:type="spellStart"/>
+      <w:r>
+        <w:t>ms</w:t>
+      </w:r>
+      <w:proofErr w:type="spellEnd"/>
+      <w:r>
+        <w:br/>
+        <w:t xml:space="preserve">1008 </w:t>
+      </w:r>
+      <w:proofErr w:type="spellStart"/>
+      <w:r>
+        <w:t>bytes</w:t>
+      </w:r>
+      <w:proofErr w:type="spellEnd"/>
+      <w:r>
+        <w:t xml:space="preserve"> </w:t>
+      </w:r>
+      <w:proofErr w:type="spellStart"/>
+      <w:r>
+        <w:t>from</w:t>
+      </w:r>
+      <w:proofErr w:type="spellEnd"/>
+      <w:r>
+        <w:t xml:space="preserve"> </w:t>
+      </w:r>
+      <w:r>
+        <w:t>ham02s11-in-f31.1e100.net</w:t>
+      </w:r>
+      <w:r>
+        <w:t xml:space="preserve"> (173.194.113.159): </w:t>
+      </w:r>
+      <w:proofErr w:type="spellStart"/>
+      <w:r>
+        <w:t>icmp_seq</w:t>
+      </w:r>
+      <w:proofErr w:type="spellEnd"/>
+      <w:r>
+        <w:t xml:space="preserve">=8 </w:t>
+      </w:r>
+      <w:proofErr w:type="spellStart"/>
+      <w:r>
+        <w:t>ttl</w:t>
+      </w:r>
+      <w:proofErr w:type="spellEnd"/>
+      <w:r>
+        <w:t xml:space="preserve">=56 time=8.60 </w:t>
+      </w:r>
+      <w:proofErr w:type="spellStart"/>
+      <w:r>
+        <w:t>ms</w:t>
+      </w:r>
+      <w:proofErr w:type="spellEnd"/>
+      <w:r>
+        <w:br/>
+        <w:t xml:space="preserve">1008 </w:t>
+      </w:r>
+      <w:proofErr w:type="spellStart"/>
+      <w:r>
+        <w:t>bytes</w:t>
+      </w:r>
+      <w:proofErr w:type="spellEnd"/>
+      <w:r>
+        <w:t xml:space="preserve"> </w:t>
+      </w:r>
+      <w:proofErr w:type="spellStart"/>
+      <w:r>
+        <w:t>from</w:t>
+      </w:r>
+      <w:proofErr w:type="spellEnd"/>
+      <w:r>
+        <w:t xml:space="preserve"> </w:t>
+      </w:r>
+      <w:r>
+        <w:t>ham02s11-in-f31.1e100.net</w:t>
+      </w:r>
+      <w:r>
+        <w:t xml:space="preserve"> (173.194.113.159): </w:t>
+      </w:r>
+      <w:proofErr w:type="spellStart"/>
+      <w:r>
+        <w:t>icmp_seq</w:t>
+      </w:r>
+      <w:proofErr w:type="spellEnd"/>
+      <w:r>
+        <w:t xml:space="preserve">=9 </w:t>
+      </w:r>
+      <w:proofErr w:type="spellStart"/>
+      <w:r>
+        <w:t>ttl</w:t>
+      </w:r>
+      <w:proofErr w:type="spellEnd"/>
+      <w:r>
+        <w:t xml:space="preserve">=56 time=8.58 </w:t>
+      </w:r>
+      <w:proofErr w:type="spellStart"/>
+      <w:r>
+        <w:t>ms</w:t>
+      </w:r>
+      <w:proofErr w:type="spellEnd"/>
+      <w:r>
+        <w:br/>
+        <w:t xml:space="preserve">1008 </w:t>
+      </w:r>
+      <w:proofErr w:type="spellStart"/>
+      <w:r>
+        <w:t>bytes</w:t>
+      </w:r>
+      <w:proofErr w:type="spellEnd"/>
+      <w:r>
+        <w:t xml:space="preserve"> </w:t>
+      </w:r>
+      <w:proofErr w:type="spellStart"/>
+      <w:r>
+        <w:t>from</w:t>
+      </w:r>
+      <w:proofErr w:type="spellEnd"/>
+      <w:r>
+        <w:t xml:space="preserve"> </w:t>
+      </w:r>
+      <w:r>
+        <w:t>ham02s11-in-f31.1e100.net</w:t>
+      </w:r>
+      <w:r>
+        <w:t xml:space="preserve"> (173.194.113.159): </w:t>
+      </w:r>
+      <w:proofErr w:type="spellStart"/>
+      <w:r>
+        <w:t>icmp_seq</w:t>
+      </w:r>
+      <w:proofErr w:type="spellEnd"/>
+      <w:r>
+        <w:t xml:space="preserve">=10 </w:t>
+      </w:r>
+      <w:proofErr w:type="spellStart"/>
+      <w:r>
+        <w:t>ttl</w:t>
+      </w:r>
+      <w:proofErr w:type="spellEnd"/>
+      <w:r>
+        <w:t xml:space="preserve">=56 time=8.58 </w:t>
+      </w:r>
+      <w:proofErr w:type="spellStart"/>
+      <w:r>
+        <w:t>ms</w:t>
+      </w:r>
+      <w:proofErr w:type="spellEnd"/>
     </w:p>
     <w:p>
       <w:pPr>
         <w:pStyle w:val="Listenabsatz"/>
         <w:spacing w:after="0"/>
       </w:pPr>
-      <w:r>
-        <w:t xml:space="preserve">(im HAW Netz machte das </w:t>
-      </w:r>
-      <w:proofErr w:type="spellStart"/>
-      <w:r>
-        <w:t>anpingen</w:t>
-      </w:r>
-      <w:proofErr w:type="spellEnd"/>
-      <w:r>
-        <w:t xml:space="preserve"> von Google Probleme)</w:t>
-      </w:r>
     </w:p>
     <w:p>
       <w:pPr>
         <w:pStyle w:val="Listenabsatz"/>
         <w:spacing w:after="0"/>
+      </w:pPr>
+      <w:r>
+        <w:rPr>
+          <w:b/>
+        </w:rPr>
+        <w:t>ping -c 10 -s 1000 www.haw-hamburg.de</w:t>
+      </w:r>
+      <w:r>
+        <w:rPr>
+          <w:b/>
+        </w:rPr>
+        <w:br/>
+      </w:r>
+      <w:r>
+        <w:t xml:space="preserve">PING </w:t>
+      </w:r>
+      <w:r>
+        <w:t>haw01.rz.tu-harburg.de</w:t>
+      </w:r>
+      <w:r>
+        <w:t xml:space="preserve"> (134.28.219.2) 1000(1028) </w:t>
+      </w:r>
+      <w:proofErr w:type="spellStart"/>
+      <w:r>
+        <w:t>bytes</w:t>
+      </w:r>
+      <w:proofErr w:type="spellEnd"/>
+      <w:r>
+        <w:t xml:space="preserve"> </w:t>
+      </w:r>
+      <w:proofErr w:type="spellStart"/>
+      <w:r>
+        <w:t>of</w:t>
+      </w:r>
+      <w:proofErr w:type="spellEnd"/>
+      <w:r>
+        <w:t xml:space="preserve"> </w:t>
+      </w:r>
+      <w:proofErr w:type="spellStart"/>
+      <w:r>
+        <w:t>data</w:t>
+      </w:r>
+      <w:proofErr w:type="spellEnd"/>
+      <w:r>
+        <w:t>.</w:t>
+      </w:r>
+      <w:r>
+        <w:br/>
+      </w:r>
+      <w:r>
+        <w:br/>
+        <w:t xml:space="preserve">--- </w:t>
+      </w:r>
+      <w:r>
+        <w:t>haw01.rz.tu-harburg.de</w:t>
+      </w:r>
+      <w:r>
+        <w:t xml:space="preserve"> ping </w:t>
+      </w:r>
+      <w:proofErr w:type="spellStart"/>
+      <w:r>
+        <w:t>statistics</w:t>
+      </w:r>
+      <w:proofErr w:type="spellEnd"/>
+      <w:r>
+        <w:t xml:space="preserve"> ---</w:t>
+      </w:r>
+      <w:r>
+        <w:br/>
+        <w:t xml:space="preserve">10 </w:t>
+      </w:r>
+      <w:proofErr w:type="spellStart"/>
+      <w:r>
+        <w:t>packets</w:t>
+      </w:r>
+      <w:proofErr w:type="spellEnd"/>
+      <w:r>
+        <w:t xml:space="preserve"> </w:t>
+      </w:r>
+      <w:proofErr w:type="spellStart"/>
+      <w:r>
+        <w:t>transmitted</w:t>
+      </w:r>
+      <w:proofErr w:type="spellEnd"/>
+      <w:r>
+        <w:t xml:space="preserve">, 0 </w:t>
+      </w:r>
+      <w:proofErr w:type="spellStart"/>
+      <w:r>
+        <w:t>received</w:t>
+      </w:r>
+      <w:proofErr w:type="spellEnd"/>
+      <w:r>
+        <w:t xml:space="preserve">, 100% packet </w:t>
+      </w:r>
+      <w:proofErr w:type="spellStart"/>
+      <w:r>
+        <w:t>loss</w:t>
+      </w:r>
+      <w:proofErr w:type="spellEnd"/>
+      <w:r>
+        <w:t>, time 8999ms</w:t>
+      </w:r>
+    </w:p>
+    <w:p>
+      <w:pPr>
+        <w:pStyle w:val="Listenabsatz"/>
+        <w:spacing w:after="0"/>
+      </w:pPr>
+    </w:p>
+    <w:p>
+      <w:pPr>
+        <w:pStyle w:val="Listenabsatz"/>
+        <w:spacing w:after="0"/>
         <w:rPr>
           <w:rStyle w:val="IntensiveHervorhebung"/>
         </w:rPr>
       </w:pPr>
+      <w:r>
+        <w:rPr>
+          <w:b/>
+        </w:rPr>
+        <w:t>ping -c 10 -s 1000 lab22</w:t>
+      </w:r>
+      <w:r>
+        <w:rPr>
+          <w:rStyle w:val="IntensiveHervorhebung"/>
+        </w:rPr>
+        <w:br/>
+      </w:r>
+      <w:r>
+        <w:t xml:space="preserve">PING </w:t>
+      </w:r>
+      <w:r>
+        <w:t>lab22.cpt.haw-hamburg.de</w:t>
+      </w:r>
+      <w:r>
+        <w:t xml:space="preserve"> (141.22.27.101) 1000(1028) </w:t>
+      </w:r>
+      <w:proofErr w:type="spellStart"/>
+      <w:r>
+        <w:t>bytes</w:t>
+      </w:r>
+      <w:proofErr w:type="spellEnd"/>
+      <w:r>
+        <w:t xml:space="preserve"> </w:t>
+      </w:r>
+      <w:proofErr w:type="spellStart"/>
+      <w:r>
+        <w:t>of</w:t>
+      </w:r>
+      <w:proofErr w:type="spellEnd"/>
+      <w:r>
+        <w:t xml:space="preserve"> </w:t>
+      </w:r>
+      <w:proofErr w:type="spellStart"/>
+      <w:r>
+        <w:t>data</w:t>
+      </w:r>
+      <w:proofErr w:type="spellEnd"/>
+      <w:r>
+        <w:t>.</w:t>
+      </w:r>
+      <w:r>
+        <w:br/>
+        <w:t xml:space="preserve">1008 </w:t>
+      </w:r>
+      <w:proofErr w:type="spellStart"/>
+      <w:r>
+        <w:t>bytes</w:t>
+      </w:r>
+      <w:proofErr w:type="spellEnd"/>
+      <w:r>
+        <w:t xml:space="preserve"> </w:t>
+      </w:r>
+      <w:proofErr w:type="spellStart"/>
+      <w:r>
+        <w:t>from</w:t>
+      </w:r>
+      <w:proofErr w:type="spellEnd"/>
+      <w:r>
+        <w:t xml:space="preserve"> </w:t>
+      </w:r>
+      <w:r>
+        <w:t>lab22.cpt.haw-hamburg.de</w:t>
+      </w:r>
+      <w:r>
+        <w:t xml:space="preserve"> (141.22.27.101): </w:t>
+      </w:r>
+      <w:proofErr w:type="spellStart"/>
+      <w:r>
+        <w:t>icmp_seq</w:t>
+      </w:r>
+      <w:proofErr w:type="spellEnd"/>
+      <w:r>
+        <w:t xml:space="preserve">=1 </w:t>
+      </w:r>
+      <w:proofErr w:type="spellStart"/>
+      <w:r>
+        <w:t>ttl</w:t>
+      </w:r>
+      <w:proofErr w:type="spellEnd"/>
+      <w:r>
+        <w:t xml:space="preserve">=64 time=0.527 </w:t>
+      </w:r>
+      <w:proofErr w:type="spellStart"/>
+      <w:r>
+        <w:t>ms</w:t>
+      </w:r>
+      <w:proofErr w:type="spellEnd"/>
+      <w:r>
+        <w:br/>
+        <w:t xml:space="preserve">1008 </w:t>
+      </w:r>
+      <w:proofErr w:type="spellStart"/>
+      <w:r>
+        <w:t>bytes</w:t>
+      </w:r>
+      <w:proofErr w:type="spellEnd"/>
+      <w:r>
+        <w:t xml:space="preserve"> </w:t>
+      </w:r>
+      <w:proofErr w:type="spellStart"/>
+      <w:r>
+        <w:t>from</w:t>
+      </w:r>
+      <w:proofErr w:type="spellEnd"/>
+      <w:r>
+        <w:t xml:space="preserve"> </w:t>
+      </w:r>
+      <w:r>
+        <w:t>lab22.cpt.haw-hamburg.de</w:t>
+      </w:r>
+      <w:r>
+        <w:t xml:space="preserve"> (141.22.27.101): </w:t>
+      </w:r>
+      <w:proofErr w:type="spellStart"/>
+      <w:r>
+        <w:t>icmp_seq</w:t>
+      </w:r>
+      <w:proofErr w:type="spellEnd"/>
+      <w:r>
+        <w:t xml:space="preserve">=2 </w:t>
+      </w:r>
+      <w:proofErr w:type="spellStart"/>
+      <w:r>
+        <w:t>ttl</w:t>
+      </w:r>
+      <w:proofErr w:type="spellEnd"/>
+      <w:r>
+        <w:t xml:space="preserve">=64 time=0.278 </w:t>
+      </w:r>
+      <w:proofErr w:type="spellStart"/>
+      <w:r>
+        <w:t>ms</w:t>
+      </w:r>
+      <w:proofErr w:type="spellEnd"/>
+      <w:r>
+        <w:br/>
+        <w:t xml:space="preserve">1008 </w:t>
+      </w:r>
+      <w:proofErr w:type="spellStart"/>
+      <w:r>
+        <w:t>bytes</w:t>
+      </w:r>
+      <w:proofErr w:type="spellEnd"/>
+      <w:r>
+        <w:t xml:space="preserve"> </w:t>
+      </w:r>
+      <w:proofErr w:type="spellStart"/>
+      <w:r>
+        <w:t>from</w:t>
+      </w:r>
+      <w:proofErr w:type="spellEnd"/>
+      <w:r>
+        <w:t xml:space="preserve"> </w:t>
+      </w:r>
+      <w:r>
+        <w:t>lab22.cpt.haw-hamburg.de</w:t>
+      </w:r>
+      <w:r>
+        <w:t xml:space="preserve"> (141.22.27.101): </w:t>
+      </w:r>
+      <w:proofErr w:type="spellStart"/>
+      <w:r>
+        <w:t>icmp_seq</w:t>
+      </w:r>
+      <w:proofErr w:type="spellEnd"/>
+      <w:r>
+        <w:t xml:space="preserve">=3 </w:t>
+      </w:r>
+      <w:proofErr w:type="spellStart"/>
+      <w:r>
+        <w:t>ttl</w:t>
+      </w:r>
+      <w:proofErr w:type="spellEnd"/>
+      <w:r>
+        <w:t xml:space="preserve">=64 time=0.277 </w:t>
+      </w:r>
+      <w:proofErr w:type="spellStart"/>
+      <w:r>
+        <w:t>ms</w:t>
+      </w:r>
+      <w:proofErr w:type="spellEnd"/>
+      <w:r>
+        <w:br/>
+      </w:r>
+      <w:r>
+        <w:lastRenderedPageBreak/>
+        <w:t xml:space="preserve">1008 </w:t>
+      </w:r>
+      <w:proofErr w:type="spellStart"/>
+      <w:r>
+        <w:t>bytes</w:t>
+      </w:r>
+      <w:proofErr w:type="spellEnd"/>
+      <w:r>
+        <w:t xml:space="preserve"> </w:t>
+      </w:r>
+      <w:proofErr w:type="spellStart"/>
+      <w:r>
+        <w:t>from</w:t>
+      </w:r>
+      <w:proofErr w:type="spellEnd"/>
+      <w:r>
+        <w:t xml:space="preserve"> </w:t>
+      </w:r>
+      <w:r>
+        <w:t>lab22.cpt.haw-hamburg.de</w:t>
+      </w:r>
+      <w:r>
+        <w:t xml:space="preserve"> (141.22.27.101): </w:t>
+      </w:r>
+      <w:proofErr w:type="spellStart"/>
+      <w:r>
+        <w:t>icmp_seq</w:t>
+      </w:r>
+      <w:proofErr w:type="spellEnd"/>
+      <w:r>
+        <w:t xml:space="preserve">=4 </w:t>
+      </w:r>
+      <w:proofErr w:type="spellStart"/>
+      <w:r>
+        <w:t>ttl</w:t>
+      </w:r>
+      <w:proofErr w:type="spellEnd"/>
+      <w:r>
+        <w:t xml:space="preserve">=64 time=0.285 </w:t>
+      </w:r>
+      <w:proofErr w:type="spellStart"/>
+      <w:r>
+        <w:t>ms</w:t>
+      </w:r>
+      <w:proofErr w:type="spellEnd"/>
+      <w:r>
+        <w:br/>
+        <w:t xml:space="preserve">1008 </w:t>
+      </w:r>
+      <w:proofErr w:type="spellStart"/>
+      <w:r>
+        <w:t>bytes</w:t>
+      </w:r>
+      <w:proofErr w:type="spellEnd"/>
+      <w:r>
+        <w:t xml:space="preserve"> </w:t>
+      </w:r>
+      <w:proofErr w:type="spellStart"/>
+      <w:r>
+        <w:t>from</w:t>
+      </w:r>
+      <w:proofErr w:type="spellEnd"/>
+      <w:r>
+        <w:t xml:space="preserve"> </w:t>
+      </w:r>
+      <w:r>
+        <w:t>lab22.cpt.haw-hamburg.de</w:t>
+      </w:r>
+      <w:r>
+        <w:t xml:space="preserve"> (141.22.27.101): </w:t>
+      </w:r>
+      <w:proofErr w:type="spellStart"/>
+      <w:r>
+        <w:t>icmp_seq</w:t>
+      </w:r>
+      <w:proofErr w:type="spellEnd"/>
+      <w:r>
+        <w:t xml:space="preserve">=5 </w:t>
+      </w:r>
+      <w:proofErr w:type="spellStart"/>
+      <w:r>
+        <w:t>ttl</w:t>
+      </w:r>
+      <w:proofErr w:type="spellEnd"/>
+      <w:r>
+        <w:t xml:space="preserve">=64 time=0.279 </w:t>
+      </w:r>
+      <w:proofErr w:type="spellStart"/>
+      <w:r>
+        <w:t>ms</w:t>
+      </w:r>
+      <w:proofErr w:type="spellEnd"/>
+      <w:r>
+        <w:br/>
+        <w:t xml:space="preserve">1008 </w:t>
+      </w:r>
+      <w:proofErr w:type="spellStart"/>
+      <w:r>
+        <w:t>bytes</w:t>
+      </w:r>
+      <w:proofErr w:type="spellEnd"/>
+      <w:r>
+        <w:t xml:space="preserve"> </w:t>
+      </w:r>
+      <w:proofErr w:type="spellStart"/>
+      <w:r>
+        <w:t>from</w:t>
+      </w:r>
+      <w:proofErr w:type="spellEnd"/>
+      <w:r>
+        <w:t xml:space="preserve"> </w:t>
+      </w:r>
+      <w:r>
+        <w:t>lab22.cpt.haw-hamburg.de</w:t>
+      </w:r>
+      <w:r>
+        <w:t xml:space="preserve"> (141.22.27.101): </w:t>
+      </w:r>
+      <w:proofErr w:type="spellStart"/>
+      <w:r>
+        <w:t>icmp_seq</w:t>
+      </w:r>
+      <w:proofErr w:type="spellEnd"/>
+      <w:r>
+        <w:t xml:space="preserve">=6 </w:t>
+      </w:r>
+      <w:proofErr w:type="spellStart"/>
+      <w:r>
+        <w:t>ttl</w:t>
+      </w:r>
+      <w:proofErr w:type="spellEnd"/>
+      <w:r>
+        <w:t xml:space="preserve">=64 time=0.271 </w:t>
+      </w:r>
+      <w:proofErr w:type="spellStart"/>
+      <w:r>
+        <w:t>ms</w:t>
+      </w:r>
+      <w:proofErr w:type="spellEnd"/>
+      <w:r>
+        <w:br/>
+        <w:t xml:space="preserve">1008 </w:t>
+      </w:r>
+      <w:proofErr w:type="spellStart"/>
+      <w:r>
+        <w:t>bytes</w:t>
+      </w:r>
+      <w:proofErr w:type="spellEnd"/>
+      <w:r>
+        <w:t xml:space="preserve"> </w:t>
+      </w:r>
+      <w:proofErr w:type="spellStart"/>
+      <w:r>
+        <w:t>from</w:t>
+      </w:r>
+      <w:proofErr w:type="spellEnd"/>
+      <w:r>
+        <w:t xml:space="preserve"> </w:t>
+      </w:r>
+      <w:r>
+        <w:t>lab22.cpt.haw-hamburg.de</w:t>
+      </w:r>
+      <w:r>
+        <w:t xml:space="preserve"> (141.22.27.101): </w:t>
+      </w:r>
+      <w:proofErr w:type="spellStart"/>
+      <w:r>
+        <w:t>icmp_seq</w:t>
+      </w:r>
+      <w:proofErr w:type="spellEnd"/>
+      <w:r>
+        <w:t xml:space="preserve">=7 </w:t>
+      </w:r>
+      <w:proofErr w:type="spellStart"/>
+      <w:r>
+        <w:t>ttl</w:t>
+      </w:r>
+      <w:proofErr w:type="spellEnd"/>
+      <w:r>
+        <w:t xml:space="preserve">=64 time=0.272 </w:t>
+      </w:r>
+      <w:proofErr w:type="spellStart"/>
+      <w:r>
+        <w:t>ms</w:t>
+      </w:r>
+      <w:proofErr w:type="spellEnd"/>
+      <w:r>
+        <w:br/>
+        <w:t xml:space="preserve">1008 </w:t>
+      </w:r>
+      <w:proofErr w:type="spellStart"/>
+      <w:r>
+        <w:t>bytes</w:t>
+      </w:r>
+      <w:proofErr w:type="spellEnd"/>
+      <w:r>
+        <w:t xml:space="preserve"> </w:t>
+      </w:r>
+      <w:proofErr w:type="spellStart"/>
+      <w:r>
+        <w:t>from</w:t>
+      </w:r>
+      <w:proofErr w:type="spellEnd"/>
+      <w:r>
+        <w:t xml:space="preserve"> </w:t>
+      </w:r>
+      <w:r>
+        <w:t>lab22.cpt.haw-hamburg.de</w:t>
+      </w:r>
+      <w:r>
+        <w:t xml:space="preserve"> (141.22.27.101): </w:t>
+      </w:r>
+      <w:proofErr w:type="spellStart"/>
+      <w:r>
+        <w:t>icmp_seq</w:t>
+      </w:r>
+      <w:proofErr w:type="spellEnd"/>
+      <w:r>
+        <w:t xml:space="preserve">=8 </w:t>
+      </w:r>
+      <w:proofErr w:type="spellStart"/>
+      <w:r>
+        <w:t>ttl</w:t>
+      </w:r>
+      <w:proofErr w:type="spellEnd"/>
+      <w:r>
+        <w:t xml:space="preserve">=64 time=0.283 </w:t>
+      </w:r>
+      <w:proofErr w:type="spellStart"/>
+      <w:r>
+        <w:t>ms</w:t>
+      </w:r>
+      <w:proofErr w:type="spellEnd"/>
+      <w:r>
+        <w:br/>
+        <w:t xml:space="preserve">1008 </w:t>
+      </w:r>
+      <w:proofErr w:type="spellStart"/>
+      <w:r>
+        <w:t>bytes</w:t>
+      </w:r>
+      <w:proofErr w:type="spellEnd"/>
+      <w:r>
+        <w:t xml:space="preserve"> </w:t>
+      </w:r>
+      <w:proofErr w:type="spellStart"/>
+      <w:r>
+        <w:t>from</w:t>
+      </w:r>
+      <w:proofErr w:type="spellEnd"/>
+      <w:r>
+        <w:t xml:space="preserve"> </w:t>
+      </w:r>
+      <w:r>
+        <w:t>lab22.cpt.haw-hamburg.de</w:t>
+      </w:r>
+      <w:r>
+        <w:t xml:space="preserve"> (141.22.27.101): </w:t>
+      </w:r>
+      <w:proofErr w:type="spellStart"/>
+      <w:r>
+        <w:t>icmp_seq</w:t>
+      </w:r>
+      <w:proofErr w:type="spellEnd"/>
+      <w:r>
+        <w:t xml:space="preserve">=9 </w:t>
+      </w:r>
+      <w:proofErr w:type="spellStart"/>
+      <w:r>
+        <w:t>ttl</w:t>
+      </w:r>
+      <w:proofErr w:type="spellEnd"/>
+      <w:r>
+        <w:t xml:space="preserve">=64 time=0.278 </w:t>
+      </w:r>
+      <w:proofErr w:type="spellStart"/>
+      <w:r>
+        <w:t>ms</w:t>
+      </w:r>
+      <w:proofErr w:type="spellEnd"/>
+      <w:r>
+        <w:br/>
+        <w:t xml:space="preserve">1008 </w:t>
+      </w:r>
+      <w:proofErr w:type="spellStart"/>
+      <w:r>
+        <w:t>bytes</w:t>
+      </w:r>
+      <w:proofErr w:type="spellEnd"/>
+      <w:r>
+        <w:t xml:space="preserve"> </w:t>
+      </w:r>
+      <w:proofErr w:type="spellStart"/>
+      <w:r>
+        <w:t>from</w:t>
+      </w:r>
+      <w:proofErr w:type="spellEnd"/>
+      <w:r>
+        <w:t xml:space="preserve"> </w:t>
+      </w:r>
+      <w:r>
+        <w:t>lab22.cpt.haw-hamburg.de</w:t>
+      </w:r>
+      <w:r>
+        <w:t xml:space="preserve"> (141.22.27.101): </w:t>
+      </w:r>
+      <w:proofErr w:type="spellStart"/>
+      <w:r>
+        <w:t>icmp_seq</w:t>
+      </w:r>
+      <w:proofErr w:type="spellEnd"/>
+      <w:r>
+        <w:t xml:space="preserve">=10 </w:t>
+      </w:r>
+      <w:proofErr w:type="spellStart"/>
+      <w:r>
+        <w:t>ttl</w:t>
+      </w:r>
+      <w:proofErr w:type="spellEnd"/>
+      <w:r>
+        <w:t xml:space="preserve">=64 time=0.270 </w:t>
+      </w:r>
+      <w:proofErr w:type="spellStart"/>
+      <w:r>
+        <w:t>ms</w:t>
+      </w:r>
+      <w:proofErr w:type="spellEnd"/>
+      <w:r>
+        <w:br/>
+      </w:r>
     </w:p>
     <w:p>
       <w:pPr>
@@ -1764,13 +2911,7 @@
     <w:p>
       <w:pPr>
         <w:pStyle w:val="Listenabsatz"/>
-        <w:autoSpaceDE w:val="0"/>
-        <w:autoSpaceDN w:val="0"/>
-        <w:adjustRightInd w:val="0"/>
-        <w:spacing w:after="0" w:line="240" w:lineRule="auto"/>
-        <w:rPr>
-          <w:rStyle w:val="IntensiveHervorhebung"/>
-        </w:rPr>
+        <w:spacing w:line="259" w:lineRule="auto"/>
       </w:pPr>
     </w:p>
     <w:p>
@@ -1779,7 +2920,164 @@
         <w:spacing w:line="259" w:lineRule="auto"/>
       </w:pPr>
       <w:r>
-        <w:t>Ping lab22 geht wenn man sich physikalisch im Raum befindet (Vermutlich 7. Stock)</w:t>
+        <w:rPr>
+          <w:b/>
+        </w:rPr>
+        <w:t>Programm Name:</w:t>
+      </w:r>
+      <w:r>
+        <w:t xml:space="preserve"> rn11serve</w:t>
+      </w:r>
+    </w:p>
+    <w:p>
+      <w:pPr>
+        <w:pStyle w:val="Listenabsatz"/>
+        <w:spacing w:line="259" w:lineRule="auto"/>
+      </w:pPr>
+      <w:r>
+        <w:rPr>
+          <w:b/>
+        </w:rPr>
+        <w:t>Protokoll:</w:t>
+      </w:r>
+      <w:r>
+        <w:t xml:space="preserve"> UDP</w:t>
+      </w:r>
+    </w:p>
+    <w:p>
+      <w:pPr>
+        <w:pStyle w:val="Listenabsatz"/>
+        <w:spacing w:line="259" w:lineRule="auto"/>
+      </w:pPr>
+      <w:r>
+        <w:t>/</w:t>
+      </w:r>
+      <w:proofErr w:type="spellStart"/>
+      <w:r>
+        <w:t>usr</w:t>
+      </w:r>
+      <w:proofErr w:type="spellEnd"/>
+      <w:r>
+        <w:t>/</w:t>
+      </w:r>
+      <w:proofErr w:type="spellStart"/>
+      <w:r>
+        <w:t>local</w:t>
+      </w:r>
+      <w:proofErr w:type="spellEnd"/>
+      <w:r>
+        <w:t>/</w:t>
+      </w:r>
+      <w:proofErr w:type="spellStart"/>
+      <w:r>
+        <w:t>ti</w:t>
+      </w:r>
+      <w:proofErr w:type="spellEnd"/>
+      <w:r>
+        <w:t>/rnp11/rn11server</w:t>
+      </w:r>
+    </w:p>
+    <w:p>
+      <w:pPr>
+        <w:pStyle w:val="Listenabsatz"/>
+        <w:spacing w:line="259" w:lineRule="auto"/>
+      </w:pPr>
+      <w:r>
+        <w:br/>
+      </w:r>
+      <w:proofErr w:type="spellStart"/>
+      <w:r>
+        <w:rPr>
+          <w:b/>
+        </w:rPr>
+        <w:t>ps</w:t>
+      </w:r>
+      <w:proofErr w:type="spellEnd"/>
+      <w:r>
+        <w:rPr>
+          <w:b/>
+        </w:rPr>
+        <w:t xml:space="preserve"> -</w:t>
+      </w:r>
+      <w:proofErr w:type="spellStart"/>
+      <w:r>
+        <w:rPr>
+          <w:b/>
+        </w:rPr>
+        <w:t>el</w:t>
+      </w:r>
+      <w:proofErr w:type="spellEnd"/>
+      <w:r>
+        <w:rPr>
+          <w:b/>
+        </w:rPr>
+        <w:t xml:space="preserve"> | </w:t>
+      </w:r>
+      <w:proofErr w:type="spellStart"/>
+      <w:r>
+        <w:rPr>
+          <w:b/>
+        </w:rPr>
+        <w:t>grep</w:t>
+      </w:r>
+      <w:proofErr w:type="spellEnd"/>
+      <w:r>
+        <w:rPr>
+          <w:b/>
+        </w:rPr>
+        <w:t xml:space="preserve"> 3413</w:t>
+      </w:r>
+      <w:r>
+        <w:br/>
+        <w:t xml:space="preserve">0 S 62749  3413  3402  0  80   0 -  1021 </w:t>
+      </w:r>
+      <w:proofErr w:type="spellStart"/>
+      <w:r>
+        <w:t>skb_re</w:t>
+      </w:r>
+      <w:proofErr w:type="spellEnd"/>
+      <w:r>
+        <w:t xml:space="preserve"> ?        00:00:00 rn11server</w:t>
+      </w:r>
+    </w:p>
+    <w:p>
+      <w:pPr>
+        <w:pStyle w:val="Listenabsatz"/>
+        <w:spacing w:line="259" w:lineRule="auto"/>
+      </w:pPr>
+      <w:r>
+        <w:rPr>
+          <w:b/>
+        </w:rPr>
+        <w:t>Elternprozess</w:t>
+      </w:r>
+      <w:r>
+        <w:t xml:space="preserve">: </w:t>
+      </w:r>
+      <w:proofErr w:type="spellStart"/>
+      <w:r>
+        <w:t>Pid</w:t>
+      </w:r>
+      <w:proofErr w:type="spellEnd"/>
+      <w:r>
+        <w:t xml:space="preserve"> 3402 rn11launcher</w:t>
+      </w:r>
+    </w:p>
+    <w:p>
+      <w:pPr>
+        <w:pStyle w:val="Listenabsatz"/>
+        <w:spacing w:line="259" w:lineRule="auto"/>
+      </w:pPr>
+      <w:r>
+        <w:t xml:space="preserve">Der Prozess hängt im </w:t>
+      </w:r>
+      <w:proofErr w:type="spellStart"/>
+      <w:r>
+        <w:t>recfrom</w:t>
+      </w:r>
+      <w:proofErr w:type="spellEnd"/>
+      <w:r>
+        <w:t xml:space="preserve"> Systemaufruf</w:t>
       </w:r>
     </w:p>
     <w:p>
@@ -1882,10 +3180,229 @@
         <w:autoSpaceDN w:val="0"/>
         <w:adjustRightInd w:val="0"/>
         <w:spacing w:after="0" w:line="240" w:lineRule="auto"/>
+        <w:ind w:left="360"/>
         <w:rPr>
           <w:rStyle w:val="IntensiveHervorhebung"/>
         </w:rPr>
       </w:pPr>
+    </w:p>
+    <w:p>
+      <w:pPr>
+        <w:autoSpaceDE w:val="0"/>
+        <w:autoSpaceDN w:val="0"/>
+        <w:adjustRightInd w:val="0"/>
+        <w:spacing w:after="0" w:line="240" w:lineRule="auto"/>
+        <w:ind w:left="708"/>
+      </w:pPr>
+      <w:proofErr w:type="spellStart"/>
+      <w:r>
+        <w:rPr>
+          <w:b/>
+        </w:rPr>
+        <w:t>socat</w:t>
+      </w:r>
+      <w:proofErr w:type="spellEnd"/>
+      <w:r>
+        <w:rPr>
+          <w:b/>
+        </w:rPr>
+        <w:t xml:space="preserve"> tcp:</w:t>
+      </w:r>
+      <w:r>
+        <w:rPr>
+          <w:b/>
+        </w:rPr>
+        <w:t>www.bsh.de:80</w:t>
+      </w:r>
+      <w:r>
+        <w:rPr>
+          <w:b/>
+        </w:rPr>
+        <w:t xml:space="preserve"> -</w:t>
+      </w:r>
+      <w:r>
+        <w:br/>
+        <w:t>GET</w:t>
+      </w:r>
+      <w:r>
+        <w:br/>
+        <w:t>&lt;</w:t>
+      </w:r>
+      <w:proofErr w:type="gramStart"/>
+      <w:r>
+        <w:t>!DOCTYPE</w:t>
+      </w:r>
+      <w:proofErr w:type="gramEnd"/>
+      <w:r>
+        <w:t xml:space="preserve"> HTML PUBLIC "-//IETF//DTD HTML 2.0//EN"&gt;</w:t>
+      </w:r>
+      <w:r>
+        <w:br/>
+        <w:t>&lt;</w:t>
+      </w:r>
+      <w:proofErr w:type="spellStart"/>
+      <w:r>
+        <w:t>html</w:t>
+      </w:r>
+      <w:proofErr w:type="spellEnd"/>
+      <w:r>
+        <w:t>&gt;&lt;</w:t>
+      </w:r>
+      <w:proofErr w:type="spellStart"/>
+      <w:r>
+        <w:t>head</w:t>
+      </w:r>
+      <w:proofErr w:type="spellEnd"/>
+      <w:r>
+        <w:t>&gt;</w:t>
+      </w:r>
+      <w:r>
+        <w:br/>
+        <w:t xml:space="preserve">&lt;title&gt;302 </w:t>
+      </w:r>
+      <w:proofErr w:type="spellStart"/>
+      <w:r>
+        <w:t>Found</w:t>
+      </w:r>
+      <w:proofErr w:type="spellEnd"/>
+      <w:r>
+        <w:t>&lt;/title&gt;</w:t>
+      </w:r>
+      <w:r>
+        <w:br/>
+        <w:t>&lt;/</w:t>
+      </w:r>
+      <w:proofErr w:type="spellStart"/>
+      <w:r>
+        <w:t>head</w:t>
+      </w:r>
+      <w:proofErr w:type="spellEnd"/>
+      <w:r>
+        <w:t>&gt;&lt;</w:t>
+      </w:r>
+      <w:proofErr w:type="spellStart"/>
+      <w:r>
+        <w:t>body</w:t>
+      </w:r>
+      <w:proofErr w:type="spellEnd"/>
+      <w:r>
+        <w:t>&gt;</w:t>
+      </w:r>
+      <w:r>
+        <w:br/>
+        <w:t>&lt;h1&gt;</w:t>
+      </w:r>
+      <w:proofErr w:type="spellStart"/>
+      <w:r>
+        <w:t>Found</w:t>
+      </w:r>
+      <w:proofErr w:type="spellEnd"/>
+      <w:r>
+        <w:t>&lt;/h1&gt;</w:t>
+      </w:r>
+      <w:r>
+        <w:br/>
+        <w:t xml:space="preserve">&lt;p&gt;The </w:t>
+      </w:r>
+      <w:proofErr w:type="spellStart"/>
+      <w:r>
+        <w:t>document</w:t>
+      </w:r>
+      <w:proofErr w:type="spellEnd"/>
+      <w:r>
+        <w:t xml:space="preserve"> </w:t>
+      </w:r>
+      <w:proofErr w:type="spellStart"/>
+      <w:r>
+        <w:t>has</w:t>
+      </w:r>
+      <w:proofErr w:type="spellEnd"/>
+      <w:r>
+        <w:t xml:space="preserve"> </w:t>
+      </w:r>
+      <w:proofErr w:type="spellStart"/>
+      <w:r>
+        <w:t>moved</w:t>
+      </w:r>
+      <w:proofErr w:type="spellEnd"/>
+      <w:r>
+        <w:t xml:space="preserve"> &lt;a </w:t>
+      </w:r>
+      <w:proofErr w:type="spellStart"/>
+      <w:r>
+        <w:t>href</w:t>
+      </w:r>
+      <w:proofErr w:type="spellEnd"/>
+      <w:r>
+        <w:t>="</w:t>
+      </w:r>
+      <w:r>
+        <w:t>http://www.bsh.de/de/index.jsp</w:t>
+      </w:r>
+      <w:r>
+        <w:t>"&gt;</w:t>
+      </w:r>
+      <w:bookmarkStart w:id="1" w:name="_GoBack"/>
+      <w:bookmarkEnd w:id="1"/>
+      <w:r>
+        <w:t>here&lt;/a&gt;.&lt;/p&gt;</w:t>
+      </w:r>
+      <w:r>
+        <w:br/>
+        <w:t>&lt;/</w:t>
+      </w:r>
+      <w:proofErr w:type="spellStart"/>
+      <w:r>
+        <w:t>body</w:t>
+      </w:r>
+      <w:proofErr w:type="spellEnd"/>
+      <w:r>
+        <w:t>&gt;&lt;/</w:t>
+      </w:r>
+      <w:proofErr w:type="spellStart"/>
+      <w:r>
+        <w:t>html</w:t>
+      </w:r>
+      <w:proofErr w:type="spellEnd"/>
+      <w:r>
+        <w:t>&gt;</w:t>
+      </w:r>
+    </w:p>
+    <w:p>
+      <w:pPr>
+        <w:autoSpaceDE w:val="0"/>
+        <w:autoSpaceDN w:val="0"/>
+        <w:adjustRightInd w:val="0"/>
+        <w:spacing w:after="0" w:line="240" w:lineRule="auto"/>
+        <w:ind w:left="708"/>
+        <w:rPr>
+          <w:rStyle w:val="IntensiveHervorhebung"/>
+        </w:rPr>
+      </w:pPr>
+    </w:p>
+    <w:p>
+      <w:pPr>
+        <w:pStyle w:val="Listenabsatz"/>
+        <w:rPr>
+          <w:rStyle w:val="IntensiveHervorhebung"/>
+          <w:b w:val="0"/>
+          <w:bCs w:val="0"/>
+          <w:i w:val="0"/>
+          <w:iCs w:val="0"/>
+          <w:color w:val="auto"/>
+        </w:rPr>
+      </w:pPr>
+      <w:r>
+        <w:rPr>
+          <w:rStyle w:val="IntensiveHervorhebung"/>
+          <w:b w:val="0"/>
+          <w:bCs w:val="0"/>
+          <w:i w:val="0"/>
+          <w:iCs w:val="0"/>
+          <w:color w:val="auto"/>
+        </w:rPr>
+        <w:t>danach wird die Verbindung direkt wieder vom Server geschossen</w:t>
+      </w:r>
     </w:p>
     <w:p>
       <w:pPr>
@@ -1950,13 +3467,1356 @@
     </w:p>
     <w:p>
       <w:pPr>
+        <w:autoSpaceDE w:val="0"/>
+        <w:autoSpaceDN w:val="0"/>
+        <w:adjustRightInd w:val="0"/>
+        <w:spacing w:after="0" w:line="240" w:lineRule="auto"/>
+        <w:ind w:left="708"/>
         <w:rPr>
           <w:rStyle w:val="IntensiveHervorhebung"/>
         </w:rPr>
       </w:pPr>
-      <w:r>
+    </w:p>
+    <w:p>
+      <w:pPr>
+        <w:pStyle w:val="Listenabsatz"/>
+      </w:pPr>
+      <w:r>
+        <w:rPr>
+          <w:b/>
+        </w:rPr>
+        <w:t>(abl128@lab35)/</w:t>
+      </w:r>
+      <w:proofErr w:type="spellStart"/>
+      <w:r>
+        <w:rPr>
+          <w:b/>
+        </w:rPr>
+        <w:t>tmp</w:t>
+      </w:r>
+      <w:proofErr w:type="spellEnd"/>
+      <w:r>
+        <w:rPr>
+          <w:b/>
+        </w:rPr>
+        <w:t>&gt;</w:t>
+      </w:r>
+      <w:proofErr w:type="spellStart"/>
+      <w:r>
+        <w:rPr>
+          <w:b/>
+        </w:rPr>
+        <w:t>ls</w:t>
+      </w:r>
+      <w:proofErr w:type="spellEnd"/>
+      <w:r>
+        <w:rPr>
+          <w:b/>
+        </w:rPr>
+        <w:t xml:space="preserve"> -l</w:t>
+      </w:r>
+      <w:r>
+        <w:rPr>
+          <w:b/>
+        </w:rPr>
+        <w:br/>
+      </w:r>
+      <w:r>
+        <w:t>total 892</w:t>
+      </w:r>
+      <w:r>
+        <w:br/>
+      </w:r>
+      <w:proofErr w:type="spellStart"/>
+      <w:r>
+        <w:t>drwx</w:t>
+      </w:r>
+      <w:proofErr w:type="spellEnd"/>
+      <w:r>
+        <w:t xml:space="preserve">------ 4 </w:t>
+      </w:r>
+      <w:proofErr w:type="spellStart"/>
+      <w:r>
+        <w:t>root</w:t>
+      </w:r>
+      <w:proofErr w:type="spellEnd"/>
+      <w:r>
+        <w:t xml:space="preserve">     </w:t>
+      </w:r>
+      <w:proofErr w:type="spellStart"/>
+      <w:r>
+        <w:t>root</w:t>
+      </w:r>
+      <w:proofErr w:type="spellEnd"/>
+      <w:r>
+        <w:t>       4096 Mar 28 13:09 0457058169</w:t>
+      </w:r>
+      <w:r>
+        <w:br/>
+      </w:r>
+      <w:proofErr w:type="spellStart"/>
+      <w:r>
+        <w:t>drwx</w:t>
+      </w:r>
+      <w:proofErr w:type="spellEnd"/>
+      <w:r>
+        <w:t xml:space="preserve">------ 4 </w:t>
+      </w:r>
+      <w:proofErr w:type="spellStart"/>
+      <w:r>
+        <w:t>root</w:t>
+      </w:r>
+      <w:proofErr w:type="spellEnd"/>
+      <w:r>
+        <w:t xml:space="preserve">     </w:t>
+      </w:r>
+      <w:proofErr w:type="spellStart"/>
+      <w:r>
+        <w:t>root</w:t>
+      </w:r>
+      <w:proofErr w:type="spellEnd"/>
+      <w:r>
+        <w:t>       4096 Mar 28 13:09 0503165533</w:t>
+      </w:r>
+      <w:r>
+        <w:br/>
+      </w:r>
+      <w:proofErr w:type="spellStart"/>
+      <w:r>
+        <w:t>drwx</w:t>
+      </w:r>
+      <w:proofErr w:type="spellEnd"/>
+      <w:r>
+        <w:t xml:space="preserve">------ 4 </w:t>
+      </w:r>
+      <w:proofErr w:type="spellStart"/>
+      <w:r>
+        <w:t>root</w:t>
+      </w:r>
+      <w:proofErr w:type="spellEnd"/>
+      <w:r>
+        <w:t xml:space="preserve">     </w:t>
+      </w:r>
+      <w:proofErr w:type="spellStart"/>
+      <w:r>
+        <w:t>root</w:t>
+      </w:r>
+      <w:proofErr w:type="spellEnd"/>
+      <w:r>
+        <w:t>       4096 Mar 28 13:09 0586435161</w:t>
+      </w:r>
+      <w:r>
+        <w:br/>
+      </w:r>
+      <w:proofErr w:type="spellStart"/>
+      <w:r>
+        <w:t>drwx</w:t>
+      </w:r>
+      <w:proofErr w:type="spellEnd"/>
+      <w:r>
+        <w:t xml:space="preserve">------ 4 </w:t>
+      </w:r>
+      <w:proofErr w:type="spellStart"/>
+      <w:r>
+        <w:t>root</w:t>
+      </w:r>
+      <w:proofErr w:type="spellEnd"/>
+      <w:r>
+        <w:t xml:space="preserve">     </w:t>
+      </w:r>
+      <w:proofErr w:type="spellStart"/>
+      <w:r>
+        <w:t>root</w:t>
+      </w:r>
+      <w:proofErr w:type="spellEnd"/>
+      <w:r>
+        <w:t>       4096 Mar 28 13:09 1047265725</w:t>
+      </w:r>
+      <w:r>
+        <w:br/>
+      </w:r>
+      <w:proofErr w:type="spellStart"/>
+      <w:r>
+        <w:t>drwx</w:t>
+      </w:r>
+      <w:proofErr w:type="spellEnd"/>
+      <w:r>
+        <w:t xml:space="preserve">------ 4 </w:t>
+      </w:r>
+      <w:proofErr w:type="spellStart"/>
+      <w:r>
+        <w:t>root</w:t>
+      </w:r>
+      <w:proofErr w:type="spellEnd"/>
+      <w:r>
+        <w:t xml:space="preserve">     </w:t>
+      </w:r>
+      <w:proofErr w:type="spellStart"/>
+      <w:r>
+        <w:t>root</w:t>
+      </w:r>
+      <w:proofErr w:type="spellEnd"/>
+      <w:r>
+        <w:t>       4096 Mar 28 13:09 1048788033</w:t>
+      </w:r>
+      <w:r>
+        <w:br/>
+      </w:r>
+      <w:proofErr w:type="spellStart"/>
+      <w:r>
+        <w:lastRenderedPageBreak/>
+        <w:t>drwx</w:t>
+      </w:r>
+      <w:proofErr w:type="spellEnd"/>
+      <w:r>
+        <w:t xml:space="preserve">------ 4 </w:t>
+      </w:r>
+      <w:proofErr w:type="spellStart"/>
+      <w:r>
+        <w:t>root</w:t>
+      </w:r>
+      <w:proofErr w:type="spellEnd"/>
+      <w:r>
+        <w:t xml:space="preserve">     </w:t>
+      </w:r>
+      <w:proofErr w:type="spellStart"/>
+      <w:r>
+        <w:t>root</w:t>
+      </w:r>
+      <w:proofErr w:type="spellEnd"/>
+      <w:r>
+        <w:t>       4096 Mar 28 13:09 1203131527</w:t>
+      </w:r>
+      <w:r>
+        <w:br/>
+      </w:r>
+      <w:proofErr w:type="spellStart"/>
+      <w:r>
+        <w:t>drwx</w:t>
+      </w:r>
+      <w:proofErr w:type="spellEnd"/>
+      <w:r>
+        <w:t xml:space="preserve">------ 4 </w:t>
+      </w:r>
+      <w:proofErr w:type="spellStart"/>
+      <w:r>
+        <w:t>root</w:t>
+      </w:r>
+      <w:proofErr w:type="spellEnd"/>
+      <w:r>
+        <w:t xml:space="preserve">     </w:t>
+      </w:r>
+      <w:proofErr w:type="spellStart"/>
+      <w:r>
+        <w:t>root</w:t>
+      </w:r>
+      <w:proofErr w:type="spellEnd"/>
+      <w:r>
+        <w:t>       4096 Mar 28 13:09 1422341448</w:t>
+      </w:r>
+      <w:r>
+        <w:br/>
+      </w:r>
+      <w:proofErr w:type="spellStart"/>
+      <w:r>
+        <w:t>drwx</w:t>
+      </w:r>
+      <w:proofErr w:type="spellEnd"/>
+      <w:r>
+        <w:t xml:space="preserve">------ 4 </w:t>
+      </w:r>
+      <w:proofErr w:type="spellStart"/>
+      <w:r>
+        <w:t>root</w:t>
+      </w:r>
+      <w:proofErr w:type="spellEnd"/>
+      <w:r>
+        <w:t xml:space="preserve">     </w:t>
+      </w:r>
+      <w:proofErr w:type="spellStart"/>
+      <w:r>
+        <w:t>root</w:t>
+      </w:r>
+      <w:proofErr w:type="spellEnd"/>
+      <w:r>
+        <w:t>       4096 Mar 28 13:09 1678341251</w:t>
+      </w:r>
+      <w:r>
+        <w:br/>
+      </w:r>
+      <w:proofErr w:type="spellStart"/>
+      <w:r>
+        <w:t>drwx</w:t>
+      </w:r>
+      <w:proofErr w:type="spellEnd"/>
+      <w:r>
+        <w:t xml:space="preserve">------ 4 </w:t>
+      </w:r>
+      <w:proofErr w:type="spellStart"/>
+      <w:r>
+        <w:t>root</w:t>
+      </w:r>
+      <w:proofErr w:type="spellEnd"/>
+      <w:r>
+        <w:t xml:space="preserve">     </w:t>
+      </w:r>
+      <w:proofErr w:type="spellStart"/>
+      <w:r>
+        <w:t>root</w:t>
+      </w:r>
+      <w:proofErr w:type="spellEnd"/>
+      <w:r>
+        <w:t>       4096 Apr  7 10:45 1816348633</w:t>
+      </w:r>
+      <w:r>
+        <w:br/>
+      </w:r>
+      <w:proofErr w:type="spellStart"/>
+      <w:r>
+        <w:t>drwx</w:t>
+      </w:r>
+      <w:proofErr w:type="spellEnd"/>
+      <w:r>
+        <w:t xml:space="preserve">------ 4 </w:t>
+      </w:r>
+      <w:proofErr w:type="spellStart"/>
+      <w:r>
+        <w:t>root</w:t>
+      </w:r>
+      <w:proofErr w:type="spellEnd"/>
+      <w:r>
+        <w:t xml:space="preserve">     </w:t>
+      </w:r>
+      <w:proofErr w:type="spellStart"/>
+      <w:r>
+        <w:t>root</w:t>
+      </w:r>
+      <w:proofErr w:type="spellEnd"/>
+      <w:r>
+        <w:t>       4096 Mar 28 13:09 1952245645</w:t>
+      </w:r>
+      <w:r>
+        <w:br/>
+        <w:t>-</w:t>
+      </w:r>
+      <w:proofErr w:type="spellStart"/>
+      <w:r>
+        <w:t>rw</w:t>
+      </w:r>
+      <w:proofErr w:type="spellEnd"/>
+      <w:r>
+        <w:t xml:space="preserve">------- 1 </w:t>
+      </w:r>
+      <w:proofErr w:type="spellStart"/>
+      <w:r>
+        <w:t>ahlf_c</w:t>
+      </w:r>
+      <w:proofErr w:type="spellEnd"/>
+      <w:r>
+        <w:t xml:space="preserve">   </w:t>
+      </w:r>
+      <w:proofErr w:type="spellStart"/>
+      <w:r>
+        <w:t>students</w:t>
+      </w:r>
+      <w:proofErr w:type="spellEnd"/>
+      <w:r>
+        <w:t>   2443 Mar 14 11:38 6B9QCX.tmp</w:t>
+      </w:r>
+      <w:r>
+        <w:br/>
+        <w:t>-</w:t>
+      </w:r>
+      <w:proofErr w:type="spellStart"/>
+      <w:r>
+        <w:t>rw</w:t>
+      </w:r>
+      <w:proofErr w:type="spellEnd"/>
+      <w:r>
+        <w:t xml:space="preserve">------- 1 </w:t>
+      </w:r>
+      <w:proofErr w:type="spellStart"/>
+      <w:r>
+        <w:t>lp</w:t>
+      </w:r>
+      <w:proofErr w:type="spellEnd"/>
+      <w:r>
+        <w:t xml:space="preserve">       </w:t>
+      </w:r>
+      <w:proofErr w:type="spellStart"/>
+      <w:r>
+        <w:t>lp</w:t>
+      </w:r>
+      <w:proofErr w:type="spellEnd"/>
+      <w:r>
+        <w:t>          191 Mar 14 11:37 HLS7000DN_latest_print_info</w:t>
+      </w:r>
+      <w:r>
+        <w:br/>
+        <w:t>-</w:t>
+      </w:r>
+      <w:proofErr w:type="spellStart"/>
+      <w:r>
+        <w:t>rw</w:t>
+      </w:r>
+      <w:proofErr w:type="spellEnd"/>
+      <w:r>
+        <w:t xml:space="preserve">-r--r-- 1     1000 </w:t>
+      </w:r>
+      <w:proofErr w:type="spellStart"/>
+      <w:r>
+        <w:t>users</w:t>
+      </w:r>
+      <w:proofErr w:type="spellEnd"/>
+      <w:r>
+        <w:t>    138793 Feb 17 16:30 hs_err_pid8450.log</w:t>
+      </w:r>
+      <w:r>
+        <w:br/>
+      </w:r>
+      <w:proofErr w:type="spellStart"/>
+      <w:r>
+        <w:t>drwx</w:t>
+      </w:r>
+      <w:proofErr w:type="spellEnd"/>
+      <w:r>
+        <w:t xml:space="preserve">------ 2 </w:t>
+      </w:r>
+      <w:proofErr w:type="spellStart"/>
+      <w:r>
+        <w:t>ahlf_c</w:t>
+      </w:r>
+      <w:proofErr w:type="spellEnd"/>
+      <w:r>
+        <w:t xml:space="preserve">   </w:t>
+      </w:r>
+      <w:proofErr w:type="spellStart"/>
+      <w:r>
+        <w:t>students</w:t>
+      </w:r>
+      <w:proofErr w:type="spellEnd"/>
+      <w:r>
+        <w:t xml:space="preserve">   4096 Mar 28 13:09 </w:t>
+      </w:r>
+      <w:proofErr w:type="spellStart"/>
+      <w:r>
+        <w:t>hsperfdata_ahlf_c</w:t>
+      </w:r>
+      <w:proofErr w:type="spellEnd"/>
+      <w:r>
+        <w:br/>
+      </w:r>
+      <w:proofErr w:type="spellStart"/>
+      <w:r>
+        <w:t>drwxr</w:t>
+      </w:r>
+      <w:proofErr w:type="spellEnd"/>
+      <w:r>
+        <w:t>-</w:t>
+      </w:r>
+      <w:proofErr w:type="spellStart"/>
+      <w:r>
+        <w:t>xr</w:t>
+      </w:r>
+      <w:proofErr w:type="spellEnd"/>
+      <w:r>
+        <w:t xml:space="preserve">-x 2     1000 </w:t>
+      </w:r>
+      <w:proofErr w:type="spellStart"/>
+      <w:r>
+        <w:t>users</w:t>
+      </w:r>
+      <w:proofErr w:type="spellEnd"/>
+      <w:r>
+        <w:t xml:space="preserve">      4096 Feb 19 09:12 </w:t>
+      </w:r>
+      <w:proofErr w:type="spellStart"/>
+      <w:r>
+        <w:t>hsperfdata_inst</w:t>
+      </w:r>
+      <w:proofErr w:type="spellEnd"/>
+      <w:r>
+        <w:br/>
+      </w:r>
+      <w:proofErr w:type="spellStart"/>
+      <w:r>
+        <w:t>drwxr</w:t>
+      </w:r>
+      <w:proofErr w:type="spellEnd"/>
+      <w:r>
+        <w:t>-</w:t>
+      </w:r>
+      <w:proofErr w:type="spellStart"/>
+      <w:r>
+        <w:t>xr</w:t>
+      </w:r>
+      <w:proofErr w:type="spellEnd"/>
+      <w:r>
+        <w:t xml:space="preserve">-x 2 </w:t>
+      </w:r>
+      <w:proofErr w:type="spellStart"/>
+      <w:r>
+        <w:t>ldaptstb</w:t>
+      </w:r>
+      <w:proofErr w:type="spellEnd"/>
+      <w:r>
+        <w:t xml:space="preserve"> gast       4096 Mar 19 10:09 </w:t>
+      </w:r>
+      <w:proofErr w:type="spellStart"/>
+      <w:r>
+        <w:t>hsperfdata_ldaptstb</w:t>
+      </w:r>
+      <w:proofErr w:type="spellEnd"/>
+      <w:r>
+        <w:br/>
+      </w:r>
+      <w:proofErr w:type="spellStart"/>
+      <w:r>
+        <w:t>drwxr</w:t>
+      </w:r>
+      <w:proofErr w:type="spellEnd"/>
+      <w:r>
+        <w:t>-</w:t>
+      </w:r>
+      <w:proofErr w:type="spellStart"/>
+      <w:r>
+        <w:t>xr</w:t>
+      </w:r>
+      <w:proofErr w:type="spellEnd"/>
+      <w:r>
+        <w:t xml:space="preserve">-x 2 </w:t>
+      </w:r>
+      <w:proofErr w:type="spellStart"/>
+      <w:r>
+        <w:t>root</w:t>
+      </w:r>
+      <w:proofErr w:type="spellEnd"/>
+      <w:r>
+        <w:t xml:space="preserve">     </w:t>
+      </w:r>
+      <w:proofErr w:type="spellStart"/>
+      <w:r>
+        <w:t>root</w:t>
+      </w:r>
+      <w:proofErr w:type="spellEnd"/>
+      <w:r>
+        <w:t xml:space="preserve">       4096 Feb 11 15:34 </w:t>
+      </w:r>
+      <w:proofErr w:type="spellStart"/>
+      <w:r>
+        <w:t>hsperfdata_root</w:t>
+      </w:r>
+      <w:proofErr w:type="spellEnd"/>
+      <w:r>
+        <w:br/>
+      </w:r>
+      <w:proofErr w:type="spellStart"/>
+      <w:r>
+        <w:t>drwx</w:t>
+      </w:r>
+      <w:proofErr w:type="spellEnd"/>
+      <w:r>
+        <w:t xml:space="preserve">------ 2     1000 </w:t>
+      </w:r>
+      <w:proofErr w:type="spellStart"/>
+      <w:r>
+        <w:t>users</w:t>
+      </w:r>
+      <w:proofErr w:type="spellEnd"/>
+      <w:r>
+        <w:t xml:space="preserve">      4096 Feb 11 11:01 </w:t>
+      </w:r>
+      <w:proofErr w:type="spellStart"/>
+      <w:r>
+        <w:t>icedteaplugin-inst</w:t>
+      </w:r>
+      <w:proofErr w:type="spellEnd"/>
+      <w:r>
+        <w:br/>
+        <w:t>-</w:t>
+      </w:r>
+      <w:proofErr w:type="spellStart"/>
+      <w:r>
+        <w:t>rw</w:t>
+      </w:r>
+      <w:proofErr w:type="spellEnd"/>
+      <w:r>
+        <w:t xml:space="preserve">-r--r-- 1 </w:t>
+      </w:r>
+      <w:proofErr w:type="spellStart"/>
+      <w:r>
+        <w:t>root</w:t>
+      </w:r>
+      <w:proofErr w:type="spellEnd"/>
+      <w:r>
+        <w:t xml:space="preserve">     </w:t>
+      </w:r>
+      <w:proofErr w:type="spellStart"/>
+      <w:r>
+        <w:t>root</w:t>
+      </w:r>
+      <w:proofErr w:type="spellEnd"/>
+      <w:r>
+        <w:t>       4715 Feb 11 15:29 install4jError5486138452222491627.log</w:t>
+      </w:r>
+      <w:r>
+        <w:br/>
+      </w:r>
+      <w:proofErr w:type="spellStart"/>
+      <w:r>
+        <w:t>drwxr</w:t>
+      </w:r>
+      <w:proofErr w:type="spellEnd"/>
+      <w:r>
+        <w:t>-</w:t>
+      </w:r>
+      <w:proofErr w:type="spellStart"/>
+      <w:r>
+        <w:t>xr</w:t>
+      </w:r>
+      <w:proofErr w:type="spellEnd"/>
+      <w:r>
+        <w:t xml:space="preserve">-x 2 </w:t>
+      </w:r>
+      <w:proofErr w:type="spellStart"/>
+      <w:r>
+        <w:t>root</w:t>
+      </w:r>
+      <w:proofErr w:type="spellEnd"/>
+      <w:r>
+        <w:t xml:space="preserve">     </w:t>
+      </w:r>
+      <w:proofErr w:type="spellStart"/>
+      <w:r>
+        <w:t>root</w:t>
+      </w:r>
+      <w:proofErr w:type="spellEnd"/>
+      <w:r>
+        <w:t xml:space="preserve">       4096 Feb 11 10:23 </w:t>
+      </w:r>
+      <w:proofErr w:type="spellStart"/>
+      <w:r>
+        <w:t>jna</w:t>
+      </w:r>
+      <w:proofErr w:type="spellEnd"/>
+      <w:r>
+        <w:br/>
+      </w:r>
+      <w:proofErr w:type="spellStart"/>
+      <w:r>
+        <w:t>drwx</w:t>
+      </w:r>
+      <w:proofErr w:type="spellEnd"/>
+      <w:r>
+        <w:t xml:space="preserve">------ 2 abe201   </w:t>
+      </w:r>
+      <w:proofErr w:type="spellStart"/>
+      <w:r>
+        <w:t>students</w:t>
+      </w:r>
+      <w:proofErr w:type="spellEnd"/>
+      <w:r>
+        <w:t>   4096 Mar 31 11:09 kde-abe201</w:t>
+      </w:r>
+      <w:r>
+        <w:br/>
+      </w:r>
+      <w:proofErr w:type="spellStart"/>
+      <w:r>
+        <w:t>drwx</w:t>
+      </w:r>
+      <w:proofErr w:type="spellEnd"/>
+      <w:r>
+        <w:t xml:space="preserve">------ 2 </w:t>
+      </w:r>
+      <w:proofErr w:type="spellStart"/>
+      <w:r>
+        <w:t>ahlf_c</w:t>
+      </w:r>
+      <w:proofErr w:type="spellEnd"/>
+      <w:r>
+        <w:t xml:space="preserve">   </w:t>
+      </w:r>
+      <w:proofErr w:type="spellStart"/>
+      <w:r>
+        <w:t>students</w:t>
+      </w:r>
+      <w:proofErr w:type="spellEnd"/>
+      <w:r>
+        <w:t xml:space="preserve">   4096 Mar 28 13:09 </w:t>
+      </w:r>
+      <w:proofErr w:type="spellStart"/>
+      <w:r>
+        <w:t>kde-ahlf_c</w:t>
+      </w:r>
+      <w:proofErr w:type="spellEnd"/>
+      <w:r>
+        <w:br/>
+      </w:r>
+      <w:proofErr w:type="spellStart"/>
+      <w:r>
+        <w:t>drwx</w:t>
+      </w:r>
+      <w:proofErr w:type="spellEnd"/>
+      <w:r>
+        <w:t xml:space="preserve">------ 2     1000 </w:t>
+      </w:r>
+      <w:proofErr w:type="spellStart"/>
+      <w:r>
+        <w:t>users</w:t>
+      </w:r>
+      <w:proofErr w:type="spellEnd"/>
+      <w:r>
+        <w:t xml:space="preserve">      4096 Mar 28 13:09 </w:t>
+      </w:r>
+      <w:proofErr w:type="spellStart"/>
+      <w:r>
+        <w:t>kde-inst</w:t>
+      </w:r>
+      <w:proofErr w:type="spellEnd"/>
+      <w:r>
+        <w:br/>
+      </w:r>
+      <w:proofErr w:type="spellStart"/>
+      <w:r>
+        <w:t>drwx</w:t>
+      </w:r>
+      <w:proofErr w:type="spellEnd"/>
+      <w:r>
+        <w:t xml:space="preserve">------ 2 </w:t>
+      </w:r>
+      <w:proofErr w:type="spellStart"/>
+      <w:r>
+        <w:t>ldaptsta</w:t>
+      </w:r>
+      <w:proofErr w:type="spellEnd"/>
+      <w:r>
+        <w:t xml:space="preserve"> gast       4096 Mar 28 13:09 </w:t>
+      </w:r>
+      <w:proofErr w:type="spellStart"/>
+      <w:r>
+        <w:t>kde-ldaptsta</w:t>
+      </w:r>
+      <w:proofErr w:type="spellEnd"/>
+      <w:r>
+        <w:br/>
+      </w:r>
+      <w:proofErr w:type="spellStart"/>
+      <w:r>
+        <w:t>drwx</w:t>
+      </w:r>
+      <w:proofErr w:type="spellEnd"/>
+      <w:r>
+        <w:t xml:space="preserve">------ 2 </w:t>
+      </w:r>
+      <w:proofErr w:type="spellStart"/>
+      <w:r>
+        <w:t>ldaptstb</w:t>
+      </w:r>
+      <w:proofErr w:type="spellEnd"/>
+      <w:r>
+        <w:t xml:space="preserve"> gast       4096 Mar 28 13:09 </w:t>
+      </w:r>
+      <w:proofErr w:type="spellStart"/>
+      <w:r>
+        <w:t>kde-ldaptstb</w:t>
+      </w:r>
+      <w:proofErr w:type="spellEnd"/>
+      <w:r>
+        <w:br/>
+      </w:r>
+      <w:proofErr w:type="spellStart"/>
+      <w:r>
+        <w:t>drwx</w:t>
+      </w:r>
+      <w:proofErr w:type="spellEnd"/>
+      <w:r>
+        <w:t xml:space="preserve">------ 3 </w:t>
+      </w:r>
+      <w:proofErr w:type="spellStart"/>
+      <w:r>
+        <w:t>root</w:t>
+      </w:r>
+      <w:proofErr w:type="spellEnd"/>
+      <w:r>
+        <w:t xml:space="preserve">     </w:t>
+      </w:r>
+      <w:proofErr w:type="spellStart"/>
+      <w:r>
+        <w:t>root</w:t>
+      </w:r>
+      <w:proofErr w:type="spellEnd"/>
+      <w:r>
+        <w:t xml:space="preserve">       4096 Mar 28 13:09 </w:t>
+      </w:r>
+      <w:proofErr w:type="spellStart"/>
+      <w:r>
+        <w:t>kde-root</w:t>
+      </w:r>
+      <w:proofErr w:type="spellEnd"/>
+      <w:r>
+        <w:br/>
+      </w:r>
+      <w:proofErr w:type="spellStart"/>
+      <w:r>
+        <w:t>drwx</w:t>
+      </w:r>
+      <w:proofErr w:type="spellEnd"/>
+      <w:r>
+        <w:t xml:space="preserve">------ 2 abe201   </w:t>
+      </w:r>
+      <w:proofErr w:type="spellStart"/>
+      <w:r>
+        <w:t>students</w:t>
+      </w:r>
+      <w:proofErr w:type="spellEnd"/>
+      <w:r>
+        <w:t>   4096 Mar 31 13:04 ksocket-abe201</w:t>
+      </w:r>
+      <w:r>
+        <w:br/>
+      </w:r>
+      <w:proofErr w:type="spellStart"/>
+      <w:r>
+        <w:t>drwx</w:t>
+      </w:r>
+      <w:proofErr w:type="spellEnd"/>
+      <w:r>
+        <w:t xml:space="preserve">------ 2 </w:t>
+      </w:r>
+      <w:proofErr w:type="spellStart"/>
+      <w:r>
+        <w:t>ahlf_c</w:t>
+      </w:r>
+      <w:proofErr w:type="spellEnd"/>
+      <w:r>
+        <w:t xml:space="preserve">   </w:t>
+      </w:r>
+      <w:proofErr w:type="spellStart"/>
+      <w:r>
+        <w:t>students</w:t>
+      </w:r>
+      <w:proofErr w:type="spellEnd"/>
+      <w:r>
+        <w:t xml:space="preserve">   4096 Mar 14 10:21 </w:t>
+      </w:r>
+      <w:proofErr w:type="spellStart"/>
+      <w:r>
+        <w:t>ksocket-ahlf_c</w:t>
+      </w:r>
+      <w:proofErr w:type="spellEnd"/>
+      <w:r>
+        <w:br/>
+      </w:r>
+      <w:proofErr w:type="spellStart"/>
+      <w:r>
+        <w:t>drwx</w:t>
+      </w:r>
+      <w:proofErr w:type="spellEnd"/>
+      <w:r>
+        <w:t xml:space="preserve">------ 3     1000 </w:t>
+      </w:r>
+      <w:proofErr w:type="spellStart"/>
+      <w:r>
+        <w:t>users</w:t>
+      </w:r>
+      <w:proofErr w:type="spellEnd"/>
+      <w:r>
+        <w:t xml:space="preserve">      4096 Mar 28 13:09 </w:t>
+      </w:r>
+      <w:proofErr w:type="spellStart"/>
+      <w:r>
+        <w:t>ksocket-inst</w:t>
+      </w:r>
+      <w:proofErr w:type="spellEnd"/>
+      <w:r>
+        <w:br/>
+      </w:r>
+      <w:proofErr w:type="spellStart"/>
+      <w:r>
+        <w:t>drwx</w:t>
+      </w:r>
+      <w:proofErr w:type="spellEnd"/>
+      <w:r>
+        <w:t xml:space="preserve">------ 2 </w:t>
+      </w:r>
+      <w:proofErr w:type="spellStart"/>
+      <w:r>
+        <w:t>ldaptsta</w:t>
+      </w:r>
+      <w:proofErr w:type="spellEnd"/>
+      <w:r>
+        <w:t xml:space="preserve"> gast       4096 Feb 28 15:59 </w:t>
+      </w:r>
+      <w:proofErr w:type="spellStart"/>
+      <w:r>
+        <w:t>ksocket-ldaptsta</w:t>
+      </w:r>
+      <w:proofErr w:type="spellEnd"/>
+      <w:r>
+        <w:br/>
+      </w:r>
+      <w:proofErr w:type="spellStart"/>
+      <w:r>
+        <w:t>drwx</w:t>
+      </w:r>
+      <w:proofErr w:type="spellEnd"/>
+      <w:r>
+        <w:t xml:space="preserve">------ 3 </w:t>
+      </w:r>
+      <w:proofErr w:type="spellStart"/>
+      <w:r>
+        <w:t>ldaptstb</w:t>
+      </w:r>
+      <w:proofErr w:type="spellEnd"/>
+      <w:r>
+        <w:t xml:space="preserve"> gast       4096 Mar 28 13:09 </w:t>
+      </w:r>
+      <w:proofErr w:type="spellStart"/>
+      <w:r>
+        <w:t>ksocket-ldaptstb</w:t>
+      </w:r>
+      <w:proofErr w:type="spellEnd"/>
+      <w:r>
+        <w:br/>
+      </w:r>
+      <w:proofErr w:type="spellStart"/>
+      <w:r>
+        <w:t>drwx</w:t>
+      </w:r>
+      <w:proofErr w:type="spellEnd"/>
+      <w:r>
+        <w:t xml:space="preserve">------ 3 </w:t>
+      </w:r>
+      <w:proofErr w:type="spellStart"/>
+      <w:r>
+        <w:t>root</w:t>
+      </w:r>
+      <w:proofErr w:type="spellEnd"/>
+      <w:r>
+        <w:t xml:space="preserve">     </w:t>
+      </w:r>
+      <w:proofErr w:type="spellStart"/>
+      <w:r>
+        <w:t>root</w:t>
+      </w:r>
+      <w:proofErr w:type="spellEnd"/>
+      <w:r>
+        <w:t xml:space="preserve">       4096 Mar 28 13:09 </w:t>
+      </w:r>
+      <w:proofErr w:type="spellStart"/>
+      <w:r>
+        <w:t>ksocket-root</w:t>
+      </w:r>
+      <w:proofErr w:type="spellEnd"/>
+      <w:r>
+        <w:br/>
+        <w:t>-</w:t>
+      </w:r>
+      <w:proofErr w:type="spellStart"/>
+      <w:r>
+        <w:t>rw</w:t>
+      </w:r>
+      <w:proofErr w:type="spellEnd"/>
+      <w:r>
+        <w:t xml:space="preserve">-r--r-- 1 </w:t>
+      </w:r>
+      <w:proofErr w:type="spellStart"/>
+      <w:r>
+        <w:t>ldaptstb</w:t>
+      </w:r>
+      <w:proofErr w:type="spellEnd"/>
+      <w:r>
+        <w:t xml:space="preserve"> gast          0 Mar 19 10:08 </w:t>
+      </w:r>
+      <w:proofErr w:type="spellStart"/>
+      <w:r>
+        <w:t>netperf.debug</w:t>
+      </w:r>
+      <w:proofErr w:type="spellEnd"/>
+      <w:r>
+        <w:br/>
+      </w:r>
+      <w:proofErr w:type="spellStart"/>
+      <w:r>
+        <w:t>drwx</w:t>
+      </w:r>
+      <w:proofErr w:type="spellEnd"/>
+      <w:r>
+        <w:t xml:space="preserve">------ 2 </w:t>
+      </w:r>
+      <w:proofErr w:type="spellStart"/>
+      <w:r>
+        <w:t>ahlf_c</w:t>
+      </w:r>
+      <w:proofErr w:type="spellEnd"/>
+      <w:r>
+        <w:t xml:space="preserve">   </w:t>
+      </w:r>
+      <w:proofErr w:type="spellStart"/>
+      <w:r>
+        <w:t>students</w:t>
+      </w:r>
+      <w:proofErr w:type="spellEnd"/>
+      <w:r>
+        <w:t xml:space="preserve">   4096 Jan  1  2034 </w:t>
+      </w:r>
+      <w:proofErr w:type="spellStart"/>
+      <w:r>
+        <w:t>orbit-ahlf_c</w:t>
+      </w:r>
+      <w:proofErr w:type="spellEnd"/>
+      <w:r>
+        <w:br/>
+      </w:r>
+      <w:proofErr w:type="spellStart"/>
+      <w:r>
+        <w:t>drwx</w:t>
+      </w:r>
+      <w:proofErr w:type="spellEnd"/>
+      <w:r>
+        <w:t xml:space="preserve">------ 2     1000 </w:t>
+      </w:r>
+      <w:proofErr w:type="spellStart"/>
+      <w:r>
+        <w:t>users</w:t>
+      </w:r>
+      <w:proofErr w:type="spellEnd"/>
+      <w:r>
+        <w:t xml:space="preserve">      4096 Jan  1  2034 </w:t>
+      </w:r>
+      <w:proofErr w:type="spellStart"/>
+      <w:r>
+        <w:t>orbit-inst</w:t>
+      </w:r>
+      <w:proofErr w:type="spellEnd"/>
+      <w:r>
+        <w:br/>
+      </w:r>
+      <w:proofErr w:type="spellStart"/>
+      <w:r>
+        <w:t>drwx</w:t>
+      </w:r>
+      <w:proofErr w:type="spellEnd"/>
+      <w:r>
+        <w:t xml:space="preserve">------ 2 </w:t>
+      </w:r>
+      <w:proofErr w:type="spellStart"/>
+      <w:r>
+        <w:t>ldaptstb</w:t>
+      </w:r>
+      <w:proofErr w:type="spellEnd"/>
+      <w:r>
+        <w:t xml:space="preserve"> gast       4096 Jan  1  2034 </w:t>
+      </w:r>
+      <w:proofErr w:type="spellStart"/>
+      <w:r>
+        <w:t>orbit-ldaptstb</w:t>
+      </w:r>
+      <w:proofErr w:type="spellEnd"/>
+      <w:r>
+        <w:br/>
+      </w:r>
+      <w:proofErr w:type="spellStart"/>
+      <w:r>
+        <w:t>drwx</w:t>
+      </w:r>
+      <w:proofErr w:type="spellEnd"/>
+      <w:r>
+        <w:t xml:space="preserve">------ 2 </w:t>
+      </w:r>
+      <w:proofErr w:type="spellStart"/>
+      <w:r>
+        <w:t>root</w:t>
+      </w:r>
+      <w:proofErr w:type="spellEnd"/>
+      <w:r>
+        <w:t xml:space="preserve">     </w:t>
+      </w:r>
+      <w:proofErr w:type="spellStart"/>
+      <w:r>
+        <w:t>root</w:t>
+      </w:r>
+      <w:proofErr w:type="spellEnd"/>
+      <w:r>
+        <w:t xml:space="preserve">       4096 Jan  1  2034 </w:t>
+      </w:r>
+      <w:proofErr w:type="spellStart"/>
+      <w:r>
+        <w:t>orbit-root</w:t>
+      </w:r>
+      <w:proofErr w:type="spellEnd"/>
+      <w:r>
+        <w:br/>
+      </w:r>
+      <w:proofErr w:type="spellStart"/>
+      <w:r>
+        <w:t>drwx</w:t>
+      </w:r>
+      <w:proofErr w:type="spellEnd"/>
+      <w:r>
+        <w:t xml:space="preserve">------ 2     1000 </w:t>
+      </w:r>
+      <w:proofErr w:type="spellStart"/>
+      <w:r>
+        <w:t>users</w:t>
+      </w:r>
+      <w:proofErr w:type="spellEnd"/>
+      <w:r>
+        <w:t>      4096 Feb 11 14:48 pulse-8kXzt48vxL04</w:t>
+      </w:r>
+      <w:r>
+        <w:br/>
+        <w:t>-</w:t>
+      </w:r>
+      <w:proofErr w:type="spellStart"/>
+      <w:r>
+        <w:t>rwxr</w:t>
+      </w:r>
+      <w:proofErr w:type="spellEnd"/>
+      <w:r>
+        <w:t>-</w:t>
+      </w:r>
+      <w:proofErr w:type="spellStart"/>
+      <w:r>
+        <w:t>xr</w:t>
+      </w:r>
+      <w:proofErr w:type="spellEnd"/>
+      <w:r>
+        <w:t xml:space="preserve">-x 1     1000 </w:t>
+      </w:r>
+      <w:proofErr w:type="spellStart"/>
+      <w:r>
+        <w:t>users</w:t>
+      </w:r>
+      <w:proofErr w:type="spellEnd"/>
+      <w:r>
+        <w:t xml:space="preserve">    557544 Feb 11 15:42 </w:t>
+      </w:r>
+      <w:r>
+        <w:t>sqlite-3.7.2-libsqlitejdbc.so</w:t>
+      </w:r>
+      <w:r>
+        <w:softHyphen/>
+      </w:r>
+      <w:r>
+        <w:br/>
+        <w:t>-</w:t>
+      </w:r>
+      <w:proofErr w:type="spellStart"/>
+      <w:r>
+        <w:t>rw</w:t>
+      </w:r>
+      <w:proofErr w:type="spellEnd"/>
+      <w:r>
+        <w:t xml:space="preserve">-r--r-- 1 </w:t>
+      </w:r>
+      <w:proofErr w:type="spellStart"/>
+      <w:r>
+        <w:t>root</w:t>
+      </w:r>
+      <w:proofErr w:type="spellEnd"/>
+      <w:r>
+        <w:t xml:space="preserve">     </w:t>
+      </w:r>
+      <w:proofErr w:type="spellStart"/>
+      <w:r>
+        <w:t>root</w:t>
+      </w:r>
+      <w:proofErr w:type="spellEnd"/>
+      <w:r>
+        <w:t>      43923 Feb 11 15:34 suite_installer.log</w:t>
+      </w:r>
+      <w:r>
+        <w:br/>
+        <w:t>-</w:t>
+      </w:r>
+      <w:proofErr w:type="spellStart"/>
+      <w:r>
+        <w:t>rw</w:t>
+      </w:r>
+      <w:proofErr w:type="spellEnd"/>
+      <w:r>
+        <w:t xml:space="preserve">-r--r-- 1 </w:t>
+      </w:r>
+      <w:proofErr w:type="spellStart"/>
+      <w:r>
+        <w:t>ldaptstb</w:t>
+      </w:r>
+      <w:proofErr w:type="spellEnd"/>
+      <w:r>
+        <w:t xml:space="preserve"> gast          0 Mar 19 10:09 </w:t>
+      </w:r>
+      <w:proofErr w:type="spellStart"/>
+      <w:r>
+        <w:t>umlet.tmp</w:t>
+      </w:r>
+      <w:proofErr w:type="spellEnd"/>
+      <w:r>
+        <w:br/>
+        <w:t>-</w:t>
+      </w:r>
+      <w:proofErr w:type="spellStart"/>
+      <w:r>
+        <w:t>rw</w:t>
+      </w:r>
+      <w:proofErr w:type="spellEnd"/>
+      <w:r>
+        <w:t xml:space="preserve">-r--r-- 1     1000 </w:t>
+      </w:r>
+      <w:proofErr w:type="spellStart"/>
+      <w:r>
+        <w:t>users</w:t>
+      </w:r>
+      <w:proofErr w:type="spellEnd"/>
+      <w:r>
+        <w:t>      3586 Feb 11 15:45 vpuml_integration_installer.log</w:t>
+      </w:r>
+      <w:r>
+        <w:br/>
+        <w:t>-</w:t>
+      </w:r>
+      <w:proofErr w:type="spellStart"/>
+      <w:r>
+        <w:t>rw</w:t>
+      </w:r>
+      <w:proofErr w:type="spellEnd"/>
+      <w:r>
+        <w:t xml:space="preserve">------- 1 </w:t>
+      </w:r>
+      <w:proofErr w:type="spellStart"/>
+      <w:r>
+        <w:t>ahlf_c</w:t>
+      </w:r>
+      <w:proofErr w:type="spellEnd"/>
+      <w:r>
+        <w:t xml:space="preserve">   </w:t>
+      </w:r>
+      <w:proofErr w:type="spellStart"/>
+      <w:r>
+        <w:t>students</w:t>
+      </w:r>
+      <w:proofErr w:type="spellEnd"/>
+      <w:r>
+        <w:t>   2443 Mar 14 11:37 VX6UCX.tmp</w:t>
+      </w:r>
+    </w:p>
+    <w:p>
+      <w:pPr>
+        <w:pStyle w:val="Listenabsatz"/>
         <w:rPr>
           <w:rStyle w:val="IntensiveHervorhebung"/>
+          <w:b w:val="0"/>
+          <w:bCs w:val="0"/>
+          <w:i w:val="0"/>
+          <w:iCs w:val="0"/>
+          <w:color w:val="auto"/>
+        </w:rPr>
+      </w:pPr>
+    </w:p>
+    <w:p>
+      <w:pPr>
+        <w:pStyle w:val="Listenabsatz"/>
+        <w:rPr>
+          <w:rStyle w:val="IntensiveHervorhebung"/>
+          <w:b w:val="0"/>
+          <w:bCs w:val="0"/>
+          <w:i w:val="0"/>
+          <w:iCs w:val="0"/>
+          <w:color w:val="auto"/>
+        </w:rPr>
+      </w:pPr>
+      <w:r>
+        <w:rPr>
+          <w:rStyle w:val="IntensiveHervorhebung"/>
+          <w:b w:val="0"/>
+          <w:bCs w:val="0"/>
+          <w:i w:val="0"/>
+          <w:iCs w:val="0"/>
+          <w:color w:val="auto"/>
+        </w:rPr>
+        <w:t xml:space="preserve">-X beim </w:t>
+      </w:r>
+      <w:proofErr w:type="spellStart"/>
+      <w:r>
+        <w:rPr>
+          <w:rStyle w:val="IntensiveHervorhebung"/>
+          <w:b w:val="0"/>
+          <w:bCs w:val="0"/>
+          <w:i w:val="0"/>
+          <w:iCs w:val="0"/>
+          <w:color w:val="auto"/>
+        </w:rPr>
+        <w:t>einloggen</w:t>
+      </w:r>
+      <w:proofErr w:type="spellEnd"/>
+      <w:r>
+        <w:rPr>
+          <w:rStyle w:val="IntensiveHervorhebung"/>
+          <w:b w:val="0"/>
+          <w:bCs w:val="0"/>
+          <w:i w:val="0"/>
+          <w:iCs w:val="0"/>
+          <w:color w:val="auto"/>
+        </w:rPr>
+        <w:t xml:space="preserve"> tunnelt den </w:t>
+      </w:r>
+      <w:proofErr w:type="spellStart"/>
+      <w:r>
+        <w:rPr>
+          <w:rStyle w:val="IntensiveHervorhebung"/>
+          <w:b w:val="0"/>
+          <w:bCs w:val="0"/>
+          <w:i w:val="0"/>
+          <w:iCs w:val="0"/>
+          <w:color w:val="auto"/>
+        </w:rPr>
+        <w:t>Xserver</w:t>
+      </w:r>
+      <w:proofErr w:type="spellEnd"/>
+      <w:r>
+        <w:rPr>
+          <w:rStyle w:val="IntensiveHervorhebung"/>
+          <w:b w:val="0"/>
+          <w:bCs w:val="0"/>
+          <w:i w:val="0"/>
+          <w:iCs w:val="0"/>
+          <w:color w:val="auto"/>
+        </w:rPr>
+        <w:t xml:space="preserve"> sodass man auch von Entfernung auf Dienste wie </w:t>
+      </w:r>
+      <w:proofErr w:type="spellStart"/>
+      <w:r>
+        <w:rPr>
+          <w:rStyle w:val="IntensiveHervorhebung"/>
+          <w:b w:val="0"/>
+          <w:bCs w:val="0"/>
+          <w:i w:val="0"/>
+          <w:iCs w:val="0"/>
+          <w:color w:val="auto"/>
+        </w:rPr>
+        <w:t>Konqueror</w:t>
+      </w:r>
+      <w:proofErr w:type="spellEnd"/>
+      <w:r>
+        <w:rPr>
+          <w:rStyle w:val="IntensiveHervorhebung"/>
+          <w:b w:val="0"/>
+          <w:bCs w:val="0"/>
+          <w:i w:val="0"/>
+          <w:iCs w:val="0"/>
+          <w:color w:val="auto"/>
+        </w:rPr>
+        <w:t xml:space="preserve"> zugreifen kann. Auf dem Rechner selbst können sie laufen, das heißt aber nicht dass man remote darauf zugreifen kann.</w:t>
+      </w:r>
+      <w:r>
+        <w:rPr>
+          <w:rStyle w:val="IntensiveHervorhebung"/>
+          <w:b w:val="0"/>
+          <w:bCs w:val="0"/>
+          <w:i w:val="0"/>
+          <w:iCs w:val="0"/>
+          <w:color w:val="auto"/>
         </w:rPr>
         <w:br w:type="page"/>
       </w:r>
@@ -1974,9 +4834,11 @@
       <w:pPr>
         <w:pStyle w:val="berschrift1"/>
       </w:pPr>
+      <w:bookmarkStart w:id="2" w:name="_Toc384631337"/>
       <w:r>
         <w:t>Netzwerkprogrammierung</w:t>
       </w:r>
+      <w:bookmarkEnd w:id="2"/>
     </w:p>
     <w:p>
       <w:pPr>
@@ -2687,8 +5549,6 @@
       <w:r>
         <w:t>ERROR Wrong</w:t>
       </w:r>
-      <w:bookmarkStart w:id="0" w:name="_GoBack"/>
-      <w:bookmarkEnd w:id="0"/>
       <w:r>
         <w:t xml:space="preserve"> Password</w:t>
       </w:r>
@@ -2878,8 +5738,8 @@
       </w:pPr>
     </w:p>
     <w:sectPr>
-      <w:headerReference w:type="default" r:id="rId11"/>
-      <w:footerReference w:type="default" r:id="rId12"/>
+      <w:headerReference w:type="default" r:id="rId10"/>
+      <w:footerReference w:type="default" r:id="rId11"/>
       <w:pgSz w:w="12240" w:h="15840"/>
       <w:pgMar w:top="1440" w:right="1440" w:bottom="1440" w:left="1440" w:header="720" w:footer="720" w:gutter="0"/>
       <w:pgNumType w:start="0"/>
@@ -4493,7 +7353,6 @@
   <w:style w:type="character" w:default="1" w:styleId="Absatz-Standardschriftart">
     <w:name w:val="Default Paragraph Font"/>
     <w:uiPriority w:val="1"/>
-    <w:semiHidden/>
     <w:unhideWhenUsed/>
   </w:style>
   <w:style w:type="table" w:default="1" w:styleId="NormaleTabelle">
@@ -5214,6 +8073,7 @@
   <w:rsids>
     <w:rsidRoot w:val="00386A10"/>
     <w:rsid w:val="000E417E"/>
+    <w:rsid w:val="001C5595"/>
     <w:rsid w:val="002630A8"/>
     <w:rsid w:val="00386A10"/>
     <w:rsid w:val="003C562E"/>
@@ -5985,7 +8845,7 @@
 </file>
 
 <file path=customXml/itemProps3.xml><?xml version="1.0" encoding="utf-8"?>
-<ds:datastoreItem xmlns:ds="http://schemas.openxmlformats.org/officeDocument/2006/customXml" ds:itemID="{AD742569-ECBF-4951-85F9-74FC62833A8C}">
+<ds:datastoreItem xmlns:ds="http://schemas.openxmlformats.org/officeDocument/2006/customXml" ds:itemID="{26DF3B81-EAD2-4D37-B699-A5342FED8A81}">
   <ds:schemaRefs>
     <ds:schemaRef ds:uri="http://schemas.openxmlformats.org/officeDocument/2006/bibliography"/>
   </ds:schemaRefs>

</xml_diff>